<commit_message>
Respaldo de OM al 02 de marzo (LG)
</commit_message>
<xml_diff>
--- a/Documentacion/DocumentacionGeneral/DiseñoProyectoCobras2.docx
+++ b/Documentacion/DocumentacionGeneral/DiseñoProyectoCobras2.docx
@@ -619,7 +619,7 @@
           <v:rect id="rectole0000000001" o:spid="_x0000_i1025" style="width:6in;height:165pt" o:ole="" o:preferrelative="t" stroked="f">
             <v:imagedata r:id="rId6" o:title=""/>
           </v:rect>
-          <o:OLEObject Type="Embed" ProgID="StaticDib" ShapeID="rectole0000000001" DrawAspect="Content" ObjectID="_1549868510" r:id="rId7"/>
+          <o:OLEObject Type="Embed" ProgID="StaticDib" ShapeID="rectole0000000001" DrawAspect="Content" ObjectID="_1549896884" r:id="rId7"/>
         </w:object>
       </w:r>
     </w:p>
@@ -807,7 +807,7 @@
           <v:rect id="rectole0000000002" o:spid="_x0000_i1026" style="width:449.25pt;height:231.75pt" o:ole="" o:preferrelative="t" stroked="f">
             <v:imagedata r:id="rId8" o:title=""/>
           </v:rect>
-          <o:OLEObject Type="Embed" ProgID="StaticMetafile" ShapeID="rectole0000000002" DrawAspect="Content" ObjectID="_1549868511" r:id="rId9"/>
+          <o:OLEObject Type="Embed" ProgID="StaticMetafile" ShapeID="rectole0000000002" DrawAspect="Content" ObjectID="_1549896885" r:id="rId9"/>
         </w:object>
       </w:r>
     </w:p>
@@ -1326,157 +1326,204 @@
         </w:rPr>
         <w:t>MSISDN</w:t>
       </w:r>
+    </w:p>
+    <w:p>
+      <w:pPr>
+        <w:pStyle w:val="Prrafodelista"/>
+        <w:numPr>
+          <w:ilvl w:val="1"/>
+          <w:numId w:val="6"/>
+        </w:numPr>
+        <w:rPr>
+          <w:rFonts w:ascii="Calibri" w:eastAsia="Calibri" w:hAnsi="Calibri" w:cs="Calibri"/>
+          <w:lang w:val="es-CL"/>
+        </w:rPr>
+      </w:pPr>
+      <w:proofErr w:type="spellStart"/>
+      <w:r>
+        <w:rPr>
+          <w:rFonts w:ascii="Calibri" w:eastAsia="Calibri" w:hAnsi="Calibri" w:cs="Calibri"/>
+          <w:lang w:val="es-CL"/>
+        </w:rPr>
+        <w:t>POIdBasica</w:t>
+      </w:r>
+      <w:proofErr w:type="spellEnd"/>
+    </w:p>
+    <w:p>
+      <w:pPr>
+        <w:pStyle w:val="Prrafodelista"/>
+        <w:numPr>
+          <w:ilvl w:val="1"/>
+          <w:numId w:val="6"/>
+        </w:numPr>
+        <w:rPr>
+          <w:rFonts w:ascii="Calibri" w:eastAsia="Calibri" w:hAnsi="Calibri" w:cs="Calibri"/>
+          <w:lang w:val="es-CL"/>
+        </w:rPr>
+      </w:pPr>
+      <w:proofErr w:type="spellStart"/>
+      <w:r>
+        <w:rPr>
+          <w:rFonts w:ascii="Calibri" w:eastAsia="Calibri" w:hAnsi="Calibri" w:cs="Calibri"/>
+          <w:lang w:val="es-CL"/>
+        </w:rPr>
+        <w:t>EstadoPOBasica</w:t>
+      </w:r>
+      <w:proofErr w:type="spellEnd"/>
+    </w:p>
+    <w:p>
+      <w:pPr>
+        <w:pStyle w:val="Prrafodelista"/>
+        <w:numPr>
+          <w:ilvl w:val="1"/>
+          <w:numId w:val="6"/>
+        </w:numPr>
+        <w:rPr>
+          <w:rFonts w:ascii="Calibri" w:eastAsia="Calibri" w:hAnsi="Calibri" w:cs="Calibri"/>
+          <w:lang w:val="es-CL"/>
+        </w:rPr>
+      </w:pPr>
+      <w:proofErr w:type="spellStart"/>
+      <w:r>
+        <w:rPr>
+          <w:rFonts w:ascii="Calibri" w:eastAsia="Calibri" w:hAnsi="Calibri" w:cs="Calibri"/>
+          <w:lang w:val="es-CL"/>
+        </w:rPr>
+        <w:t>MotivoEstadoPOBasica</w:t>
+      </w:r>
+      <w:proofErr w:type="spellEnd"/>
+    </w:p>
+    <w:p>
+      <w:pPr>
+        <w:pStyle w:val="Prrafodelista"/>
+        <w:numPr>
+          <w:ilvl w:val="1"/>
+          <w:numId w:val="6"/>
+        </w:numPr>
+        <w:rPr>
+          <w:rFonts w:ascii="Calibri" w:eastAsia="Calibri" w:hAnsi="Calibri" w:cs="Calibri"/>
+          <w:lang w:val="es-CL"/>
+        </w:rPr>
+      </w:pPr>
+      <w:proofErr w:type="spellStart"/>
+      <w:r>
+        <w:rPr>
+          <w:rFonts w:ascii="Calibri" w:eastAsia="Calibri" w:hAnsi="Calibri" w:cs="Calibri"/>
+          <w:lang w:val="es-CL"/>
+        </w:rPr>
+        <w:t>POIdAdicional</w:t>
+      </w:r>
+      <w:proofErr w:type="spellEnd"/>
+    </w:p>
+    <w:p>
+      <w:pPr>
+        <w:pStyle w:val="Prrafodelista"/>
+        <w:numPr>
+          <w:ilvl w:val="1"/>
+          <w:numId w:val="6"/>
+        </w:numPr>
+        <w:rPr>
+          <w:rFonts w:ascii="Calibri" w:eastAsia="Calibri" w:hAnsi="Calibri" w:cs="Calibri"/>
+          <w:lang w:val="es-CL"/>
+        </w:rPr>
+      </w:pPr>
+      <w:proofErr w:type="spellStart"/>
+      <w:r>
+        <w:rPr>
+          <w:rFonts w:ascii="Calibri" w:eastAsia="Calibri" w:hAnsi="Calibri" w:cs="Calibri"/>
+          <w:lang w:val="es-CL"/>
+        </w:rPr>
+        <w:t>EstadoPOAdicional</w:t>
+      </w:r>
+      <w:proofErr w:type="spellEnd"/>
+    </w:p>
+    <w:p>
+      <w:pPr>
+        <w:pStyle w:val="Prrafodelista"/>
+        <w:numPr>
+          <w:ilvl w:val="1"/>
+          <w:numId w:val="6"/>
+        </w:numPr>
+        <w:rPr>
+          <w:rFonts w:ascii="Calibri" w:eastAsia="Calibri" w:hAnsi="Calibri" w:cs="Calibri"/>
+          <w:lang w:val="es-CL"/>
+        </w:rPr>
+      </w:pPr>
+      <w:proofErr w:type="spellStart"/>
+      <w:r>
+        <w:rPr>
+          <w:rFonts w:ascii="Calibri" w:eastAsia="Calibri" w:hAnsi="Calibri" w:cs="Calibri"/>
+          <w:lang w:val="es-CL"/>
+        </w:rPr>
+        <w:t>MotivoEstadoPOAdicional</w:t>
+      </w:r>
+      <w:proofErr w:type="spellEnd"/>
+    </w:p>
+    <w:p>
+      <w:pPr>
+        <w:rPr>
+          <w:rFonts w:ascii="Calibri" w:eastAsia="Calibri" w:hAnsi="Calibri" w:cs="Calibri"/>
+          <w:lang w:val="es-CL"/>
+        </w:rPr>
+      </w:pPr>
+    </w:p>
+    <w:p>
+      <w:pPr>
+        <w:rPr>
+          <w:rFonts w:ascii="Calibri" w:eastAsia="Calibri" w:hAnsi="Calibri" w:cs="Calibri"/>
+          <w:lang w:val="es-CL"/>
+        </w:rPr>
+      </w:pPr>
+    </w:p>
+    <w:p>
+      <w:pPr>
+        <w:rPr>
+          <w:rFonts w:ascii="Calibri" w:eastAsia="Calibri" w:hAnsi="Calibri" w:cs="Calibri"/>
+          <w:lang w:val="es-CL"/>
+        </w:rPr>
+      </w:pPr>
+      <w:r>
+        <w:rPr>
+          <w:rFonts w:ascii="Calibri" w:eastAsia="Calibri" w:hAnsi="Calibri" w:cs="Calibri"/>
+          <w:lang w:val="es-CL"/>
+        </w:rPr>
+        <w:t>Errores:</w:t>
+      </w:r>
+    </w:p>
+    <w:p>
+      <w:pPr>
+        <w:rPr>
+          <w:rFonts w:ascii="Calibri" w:eastAsia="Calibri" w:hAnsi="Calibri" w:cs="Calibri"/>
+          <w:lang w:val="es-CL"/>
+        </w:rPr>
+      </w:pPr>
+      <w:r>
+        <w:rPr>
+          <w:rFonts w:ascii="Calibri" w:eastAsia="Calibri" w:hAnsi="Calibri" w:cs="Calibri"/>
+          <w:lang w:val="es-CL"/>
+        </w:rPr>
+        <w:t>1: La orden ingresada ya existe</w:t>
+      </w:r>
+    </w:p>
+    <w:p>
+      <w:pPr>
+        <w:rPr>
+          <w:rFonts w:ascii="Calibri" w:eastAsia="Calibri" w:hAnsi="Calibri" w:cs="Calibri"/>
+          <w:lang w:val="es-CL"/>
+        </w:rPr>
+      </w:pPr>
+      <w:r>
+        <w:rPr>
+          <w:rFonts w:ascii="Calibri" w:eastAsia="Calibri" w:hAnsi="Calibri" w:cs="Calibri"/>
+          <w:lang w:val="es-CL"/>
+        </w:rPr>
+        <w:t>2: Error al obtener un nuevo MSISDN</w:t>
+      </w:r>
       <w:bookmarkStart w:id="0" w:name="_GoBack"/>
       <w:bookmarkEnd w:id="0"/>
     </w:p>
     <w:p>
       <w:pPr>
-        <w:pStyle w:val="Prrafodelista"/>
-        <w:numPr>
-          <w:ilvl w:val="1"/>
-          <w:numId w:val="6"/>
-        </w:numPr>
-        <w:rPr>
-          <w:rFonts w:ascii="Calibri" w:eastAsia="Calibri" w:hAnsi="Calibri" w:cs="Calibri"/>
-          <w:lang w:val="es-CL"/>
-        </w:rPr>
-      </w:pPr>
-      <w:proofErr w:type="spellStart"/>
-      <w:r>
-        <w:rPr>
-          <w:rFonts w:ascii="Calibri" w:eastAsia="Calibri" w:hAnsi="Calibri" w:cs="Calibri"/>
-          <w:lang w:val="es-CL"/>
-        </w:rPr>
-        <w:t>POIdBasica</w:t>
-      </w:r>
-      <w:proofErr w:type="spellEnd"/>
-    </w:p>
-    <w:p>
-      <w:pPr>
-        <w:pStyle w:val="Prrafodelista"/>
-        <w:numPr>
-          <w:ilvl w:val="1"/>
-          <w:numId w:val="6"/>
-        </w:numPr>
-        <w:rPr>
-          <w:rFonts w:ascii="Calibri" w:eastAsia="Calibri" w:hAnsi="Calibri" w:cs="Calibri"/>
-          <w:lang w:val="es-CL"/>
-        </w:rPr>
-      </w:pPr>
-      <w:proofErr w:type="spellStart"/>
-      <w:r>
-        <w:rPr>
-          <w:rFonts w:ascii="Calibri" w:eastAsia="Calibri" w:hAnsi="Calibri" w:cs="Calibri"/>
-          <w:lang w:val="es-CL"/>
-        </w:rPr>
-        <w:t>EstadoPOBasica</w:t>
-      </w:r>
-      <w:proofErr w:type="spellEnd"/>
-    </w:p>
-    <w:p>
-      <w:pPr>
-        <w:pStyle w:val="Prrafodelista"/>
-        <w:numPr>
-          <w:ilvl w:val="1"/>
-          <w:numId w:val="6"/>
-        </w:numPr>
-        <w:rPr>
-          <w:rFonts w:ascii="Calibri" w:eastAsia="Calibri" w:hAnsi="Calibri" w:cs="Calibri"/>
-          <w:lang w:val="es-CL"/>
-        </w:rPr>
-      </w:pPr>
-      <w:proofErr w:type="spellStart"/>
-      <w:r>
-        <w:rPr>
-          <w:rFonts w:ascii="Calibri" w:eastAsia="Calibri" w:hAnsi="Calibri" w:cs="Calibri"/>
-          <w:lang w:val="es-CL"/>
-        </w:rPr>
-        <w:t>MotivoEstado</w:t>
-      </w:r>
-      <w:r>
-        <w:rPr>
-          <w:rFonts w:ascii="Calibri" w:eastAsia="Calibri" w:hAnsi="Calibri" w:cs="Calibri"/>
-          <w:lang w:val="es-CL"/>
-        </w:rPr>
-        <w:t>POBasica</w:t>
-      </w:r>
-      <w:proofErr w:type="spellEnd"/>
-    </w:p>
-    <w:p>
-      <w:pPr>
-        <w:pStyle w:val="Prrafodelista"/>
-        <w:numPr>
-          <w:ilvl w:val="1"/>
-          <w:numId w:val="6"/>
-        </w:numPr>
-        <w:rPr>
-          <w:rFonts w:ascii="Calibri" w:eastAsia="Calibri" w:hAnsi="Calibri" w:cs="Calibri"/>
-          <w:lang w:val="es-CL"/>
-        </w:rPr>
-      </w:pPr>
-      <w:proofErr w:type="spellStart"/>
-      <w:r>
-        <w:rPr>
-          <w:rFonts w:ascii="Calibri" w:eastAsia="Calibri" w:hAnsi="Calibri" w:cs="Calibri"/>
-          <w:lang w:val="es-CL"/>
-        </w:rPr>
-        <w:t>POIdAdicional</w:t>
-      </w:r>
-      <w:proofErr w:type="spellEnd"/>
-    </w:p>
-    <w:p>
-      <w:pPr>
-        <w:pStyle w:val="Prrafodelista"/>
-        <w:numPr>
-          <w:ilvl w:val="1"/>
-          <w:numId w:val="6"/>
-        </w:numPr>
-        <w:rPr>
-          <w:rFonts w:ascii="Calibri" w:eastAsia="Calibri" w:hAnsi="Calibri" w:cs="Calibri"/>
-          <w:lang w:val="es-CL"/>
-        </w:rPr>
-      </w:pPr>
-      <w:proofErr w:type="spellStart"/>
-      <w:r>
-        <w:rPr>
-          <w:rFonts w:ascii="Calibri" w:eastAsia="Calibri" w:hAnsi="Calibri" w:cs="Calibri"/>
-          <w:lang w:val="es-CL"/>
-        </w:rPr>
-        <w:t>EstadoPOAdicional</w:t>
-      </w:r>
-      <w:proofErr w:type="spellEnd"/>
-    </w:p>
-    <w:p>
-      <w:pPr>
-        <w:pStyle w:val="Prrafodelista"/>
-        <w:numPr>
-          <w:ilvl w:val="1"/>
-          <w:numId w:val="6"/>
-        </w:numPr>
-        <w:rPr>
-          <w:rFonts w:ascii="Calibri" w:eastAsia="Calibri" w:hAnsi="Calibri" w:cs="Calibri"/>
-          <w:lang w:val="es-CL"/>
-        </w:rPr>
-      </w:pPr>
-      <w:proofErr w:type="spellStart"/>
-      <w:r>
-        <w:rPr>
-          <w:rFonts w:ascii="Calibri" w:eastAsia="Calibri" w:hAnsi="Calibri" w:cs="Calibri"/>
-          <w:lang w:val="es-CL"/>
-        </w:rPr>
-        <w:t>MotivoEstadoPO</w:t>
-      </w:r>
-      <w:r>
-        <w:rPr>
-          <w:rFonts w:ascii="Calibri" w:eastAsia="Calibri" w:hAnsi="Calibri" w:cs="Calibri"/>
-          <w:lang w:val="es-CL"/>
-        </w:rPr>
-        <w:t>Adicional</w:t>
-      </w:r>
-      <w:proofErr w:type="spellEnd"/>
-    </w:p>
-    <w:p>
-      <w:pPr>
         <w:rPr>
           <w:rFonts w:ascii="Calibri" w:eastAsia="Calibri" w:hAnsi="Calibri" w:cs="Calibri"/>
           <w:lang w:val="es-CL"/>
@@ -1762,6 +1809,7 @@
         <w:rPr>
           <w:rFonts w:ascii="Calibri" w:eastAsia="Calibri" w:hAnsi="Calibri" w:cs="Calibri"/>
         </w:rPr>
+        <w:lastRenderedPageBreak/>
         <w:t>ESTADO_CS, VARCHAR(10)</w:t>
       </w:r>
     </w:p>
@@ -1868,7 +1916,6 @@
           <w:rFonts w:ascii="Calibri" w:eastAsia="Calibri" w:hAnsi="Calibri" w:cs="Calibri"/>
           <w:lang w:val="es-CL"/>
         </w:rPr>
-        <w:lastRenderedPageBreak/>
         <w:t xml:space="preserve">Preliminarmente, el proceso de provisión debería estar representado por un proceso </w:t>
       </w:r>
       <w:r>
@@ -1905,7 +1952,7 @@
           <v:rect id="rectole0000000003" o:spid="_x0000_i1027" style="width:449.25pt;height:129pt" o:ole="" o:preferrelative="t" stroked="f">
             <v:imagedata r:id="rId10" o:title=""/>
           </v:rect>
-          <o:OLEObject Type="Embed" ProgID="StaticMetafile" ShapeID="rectole0000000003" DrawAspect="Content" ObjectID="_1549868512" r:id="rId11"/>
+          <o:OLEObject Type="Embed" ProgID="StaticMetafile" ShapeID="rectole0000000003" DrawAspect="Content" ObjectID="_1549896886" r:id="rId11"/>
         </w:object>
       </w:r>
     </w:p>
@@ -1951,10 +1998,10 @@
       </w:pPr>
       <w:r>
         <w:object w:dxaOrig="5997" w:dyaOrig="3349">
-          <v:rect id="rectole0000000004" o:spid="_x0000_i1028" style="width:300.75pt;height:167.25pt" o:ole="" o:preferrelative="t" stroked="f">
+          <v:rect id="rectole0000000004" o:spid="_x0000_i1028" style="width:300.8pt;height:167.4pt" o:ole="" o:preferrelative="t" stroked="f">
             <v:imagedata r:id="rId12" o:title=""/>
           </v:rect>
-          <o:OLEObject Type="Embed" ProgID="StaticMetafile" ShapeID="rectole0000000004" DrawAspect="Content" ObjectID="_1549868513" r:id="rId13"/>
+          <o:OLEObject Type="Embed" ProgID="StaticMetafile" ShapeID="rectole0000000004" DrawAspect="Content" ObjectID="_1549896887" r:id="rId13"/>
         </w:object>
       </w:r>
     </w:p>
@@ -2014,10 +2061,10 @@
       </w:pPr>
       <w:r>
         <w:object w:dxaOrig="6029" w:dyaOrig="3046">
-          <v:rect id="rectole0000000005" o:spid="_x0000_i1029" style="width:301.5pt;height:152.25pt" o:ole="" o:preferrelative="t" stroked="f">
+          <v:rect id="rectole0000000005" o:spid="_x0000_i1029" style="width:301.25pt;height:152.4pt" o:ole="" o:preferrelative="t" stroked="f">
             <v:imagedata r:id="rId14" o:title=""/>
           </v:rect>
-          <o:OLEObject Type="Embed" ProgID="StaticMetafile" ShapeID="rectole0000000005" DrawAspect="Content" ObjectID="_1549868514" r:id="rId15"/>
+          <o:OLEObject Type="Embed" ProgID="StaticMetafile" ShapeID="rectole0000000005" DrawAspect="Content" ObjectID="_1549896888" r:id="rId15"/>
         </w:object>
       </w:r>
     </w:p>

</xml_diff>

<commit_message>
Versión estable, hasta la provisión en CS
</commit_message>
<xml_diff>
--- a/Documentacion/DocumentacionGeneral/DiseñoProyectoCobras2.docx
+++ b/Documentacion/DocumentacionGeneral/DiseñoProyectoCobras2.docx
@@ -616,10 +616,10 @@
       </w:pPr>
       <w:r>
         <w:object w:dxaOrig="8640" w:dyaOrig="3300">
-          <v:rect id="rectole0000000001" o:spid="_x0000_i1025" style="width:6in;height:165pt" o:ole="" o:preferrelative="t" stroked="f">
+          <v:rect id="rectole0000000001" o:spid="_x0000_i1025" style="width:6in;height:165.2pt" o:ole="" o:preferrelative="t" stroked="f">
             <v:imagedata r:id="rId6" o:title=""/>
           </v:rect>
-          <o:OLEObject Type="Embed" ProgID="StaticDib" ShapeID="rectole0000000001" DrawAspect="Content" ObjectID="_1549896884" r:id="rId7"/>
+          <o:OLEObject Type="Embed" ProgID="StaticDib" ShapeID="rectole0000000001" DrawAspect="Content" ObjectID="_1549983706" r:id="rId7"/>
         </w:object>
       </w:r>
     </w:p>
@@ -804,10 +804,10 @@
       </w:pPr>
       <w:r>
         <w:object w:dxaOrig="8985" w:dyaOrig="4639">
-          <v:rect id="rectole0000000002" o:spid="_x0000_i1026" style="width:449.25pt;height:231.75pt" o:ole="" o:preferrelative="t" stroked="f">
+          <v:rect id="rectole0000000002" o:spid="_x0000_i1026" style="width:449.25pt;height:231.9pt" o:ole="" o:preferrelative="t" stroked="f">
             <v:imagedata r:id="rId8" o:title=""/>
           </v:rect>
-          <o:OLEObject Type="Embed" ProgID="StaticMetafile" ShapeID="rectole0000000002" DrawAspect="Content" ObjectID="_1549896885" r:id="rId9"/>
+          <o:OLEObject Type="Embed" ProgID="StaticMetafile" ShapeID="rectole0000000002" DrawAspect="Content" ObjectID="_1549983707" r:id="rId9"/>
         </w:object>
       </w:r>
     </w:p>
@@ -1519,6 +1519,108 @@
         </w:rPr>
         <w:t>2: Error al obtener un nuevo MSISDN</w:t>
       </w:r>
+    </w:p>
+    <w:p>
+      <w:pPr>
+        <w:rPr>
+          <w:rFonts w:ascii="Calibri" w:eastAsia="Calibri" w:hAnsi="Calibri" w:cs="Calibri"/>
+          <w:lang w:val="es-CL"/>
+        </w:rPr>
+      </w:pPr>
+      <w:r>
+        <w:rPr>
+          <w:rFonts w:ascii="Calibri" w:eastAsia="Calibri" w:hAnsi="Calibri" w:cs="Calibri"/>
+          <w:lang w:val="es-CL"/>
+        </w:rPr>
+        <w:t xml:space="preserve">3: </w:t>
+      </w:r>
+      <w:r>
+        <w:rPr>
+          <w:rFonts w:ascii="Calibri" w:eastAsia="Calibri" w:hAnsi="Calibri" w:cs="Calibri"/>
+          <w:lang w:val="es-CL"/>
+        </w:rPr>
+        <w:t>El MSISDN entregado es nulo o no tiene el largo adecuado</w:t>
+      </w:r>
+    </w:p>
+    <w:p>
+      <w:pPr>
+        <w:rPr>
+          <w:rFonts w:ascii="Calibri" w:eastAsia="Calibri" w:hAnsi="Calibri" w:cs="Calibri"/>
+          <w:lang w:val="es-CL"/>
+        </w:rPr>
+      </w:pPr>
+      <w:r>
+        <w:rPr>
+          <w:rFonts w:ascii="Calibri" w:eastAsia="Calibri" w:hAnsi="Calibri" w:cs="Calibri"/>
+          <w:lang w:val="es-CL"/>
+        </w:rPr>
+        <w:t xml:space="preserve">4: </w:t>
+      </w:r>
+      <w:r>
+        <w:rPr>
+          <w:rFonts w:ascii="Calibri" w:eastAsia="Calibri" w:hAnsi="Calibri" w:cs="Calibri"/>
+          <w:lang w:val="es-CL"/>
+        </w:rPr>
+        <w:t>No se encuentran los parámetros de provisión en BD para la PO ingresada</w:t>
+      </w:r>
+    </w:p>
+    <w:p>
+      <w:pPr>
+        <w:rPr>
+          <w:rFonts w:ascii="Calibri" w:eastAsia="Calibri" w:hAnsi="Calibri" w:cs="Calibri"/>
+          <w:lang w:val="es-CL"/>
+        </w:rPr>
+      </w:pPr>
+      <w:r>
+        <w:rPr>
+          <w:rFonts w:ascii="Calibri" w:eastAsia="Calibri" w:hAnsi="Calibri" w:cs="Calibri"/>
+          <w:lang w:val="es-CL"/>
+        </w:rPr>
+        <w:t>5</w:t>
+      </w:r>
+      <w:r>
+        <w:rPr>
+          <w:rFonts w:ascii="Calibri" w:eastAsia="Calibri" w:hAnsi="Calibri" w:cs="Calibri"/>
+          <w:lang w:val="es-CL"/>
+        </w:rPr>
+        <w:t xml:space="preserve">: </w:t>
+      </w:r>
+      <w:r>
+        <w:rPr>
+          <w:rFonts w:ascii="Calibri" w:eastAsia="Calibri" w:hAnsi="Calibri" w:cs="Calibri"/>
+          <w:lang w:val="es-CL"/>
+        </w:rPr>
+        <w:t xml:space="preserve">No se encuentra el código de plan de CS en </w:t>
+      </w:r>
+      <w:r>
+        <w:rPr>
+          <w:rFonts w:ascii="Calibri" w:eastAsia="Calibri" w:hAnsi="Calibri" w:cs="Calibri"/>
+          <w:lang w:val="es-CL"/>
+        </w:rPr>
+        <w:t>la</w:t>
+      </w:r>
+      <w:r>
+        <w:rPr>
+          <w:rFonts w:ascii="Calibri" w:eastAsia="Calibri" w:hAnsi="Calibri" w:cs="Calibri"/>
+          <w:lang w:val="es-CL"/>
+        </w:rPr>
+        <w:t xml:space="preserve"> configuración de OM</w:t>
+      </w:r>
+    </w:p>
+    <w:p>
+      <w:pPr>
+        <w:rPr>
+          <w:rFonts w:ascii="Calibri" w:eastAsia="Calibri" w:hAnsi="Calibri" w:cs="Calibri"/>
+          <w:lang w:val="es-CL"/>
+        </w:rPr>
+      </w:pPr>
+      <w:r>
+        <w:rPr>
+          <w:rFonts w:ascii="Calibri" w:eastAsia="Calibri" w:hAnsi="Calibri" w:cs="Calibri"/>
+          <w:lang w:val="es-CL"/>
+        </w:rPr>
+        <w:t xml:space="preserve">6: </w:t>
+      </w:r>
       <w:bookmarkStart w:id="0" w:name="_GoBack"/>
       <w:bookmarkEnd w:id="0"/>
     </w:p>
@@ -1534,6 +1636,14 @@
       <w:pPr>
         <w:rPr>
           <w:rFonts w:ascii="Calibri" w:eastAsia="Calibri" w:hAnsi="Calibri" w:cs="Calibri"/>
+          <w:lang w:val="es-CL"/>
+        </w:rPr>
+      </w:pPr>
+    </w:p>
+    <w:p>
+      <w:pPr>
+        <w:rPr>
+          <w:rFonts w:ascii="Calibri" w:eastAsia="Calibri" w:hAnsi="Calibri" w:cs="Calibri"/>
           <w:b/>
           <w:lang w:val="es-CL"/>
         </w:rPr>
@@ -1719,6 +1829,7 @@
         <w:rPr>
           <w:rFonts w:ascii="Calibri" w:eastAsia="Calibri" w:hAnsi="Calibri" w:cs="Calibri"/>
         </w:rPr>
+        <w:lastRenderedPageBreak/>
         <w:t>PO_ID, VARCHAR(32)</w:t>
       </w:r>
     </w:p>
@@ -1809,7 +1920,6 @@
         <w:rPr>
           <w:rFonts w:ascii="Calibri" w:eastAsia="Calibri" w:hAnsi="Calibri" w:cs="Calibri"/>
         </w:rPr>
-        <w:lastRenderedPageBreak/>
         <w:t>ESTADO_CS, VARCHAR(10)</w:t>
       </w:r>
     </w:p>
@@ -1952,7 +2062,7 @@
           <v:rect id="rectole0000000003" o:spid="_x0000_i1027" style="width:449.25pt;height:129pt" o:ole="" o:preferrelative="t" stroked="f">
             <v:imagedata r:id="rId10" o:title=""/>
           </v:rect>
-          <o:OLEObject Type="Embed" ProgID="StaticMetafile" ShapeID="rectole0000000003" DrawAspect="Content" ObjectID="_1549896886" r:id="rId11"/>
+          <o:OLEObject Type="Embed" ProgID="StaticMetafile" ShapeID="rectole0000000003" DrawAspect="Content" ObjectID="_1549983708" r:id="rId11"/>
         </w:object>
       </w:r>
     </w:p>
@@ -2001,7 +2111,7 @@
           <v:rect id="rectole0000000004" o:spid="_x0000_i1028" style="width:300.8pt;height:167.4pt" o:ole="" o:preferrelative="t" stroked="f">
             <v:imagedata r:id="rId12" o:title=""/>
           </v:rect>
-          <o:OLEObject Type="Embed" ProgID="StaticMetafile" ShapeID="rectole0000000004" DrawAspect="Content" ObjectID="_1549896887" r:id="rId13"/>
+          <o:OLEObject Type="Embed" ProgID="StaticMetafile" ShapeID="rectole0000000004" DrawAspect="Content" ObjectID="_1549983709" r:id="rId13"/>
         </w:object>
       </w:r>
     </w:p>
@@ -2064,7 +2174,7 @@
           <v:rect id="rectole0000000005" o:spid="_x0000_i1029" style="width:301.25pt;height:152.4pt" o:ole="" o:preferrelative="t" stroked="f">
             <v:imagedata r:id="rId14" o:title=""/>
           </v:rect>
-          <o:OLEObject Type="Embed" ProgID="StaticMetafile" ShapeID="rectole0000000005" DrawAspect="Content" ObjectID="_1549896888" r:id="rId15"/>
+          <o:OLEObject Type="Embed" ProgID="StaticMetafile" ShapeID="rectole0000000005" DrawAspect="Content" ObjectID="_1549983710" r:id="rId15"/>
         </w:object>
       </w:r>
     </w:p>

</xml_diff>

<commit_message>
Respaldo OM al final del dia, 03 de marzo, con provision en CS y BSCS, funcionando
</commit_message>
<xml_diff>
--- a/Documentacion/DocumentacionGeneral/DiseñoProyectoCobras2.docx
+++ b/Documentacion/DocumentacionGeneral/DiseñoProyectoCobras2.docx
@@ -616,10 +616,10 @@
       </w:pPr>
       <w:r>
         <w:object w:dxaOrig="8640" w:dyaOrig="3300">
-          <v:rect id="rectole0000000001" o:spid="_x0000_i1025" style="width:6in;height:165.2pt" o:ole="" o:preferrelative="t" stroked="f">
+          <v:rect id="rectole0000000001" o:spid="_x0000_i1025" style="width:6in;height:165pt" o:ole="" o:preferrelative="t" stroked="f">
             <v:imagedata r:id="rId6" o:title=""/>
           </v:rect>
-          <o:OLEObject Type="Embed" ProgID="StaticDib" ShapeID="rectole0000000001" DrawAspect="Content" ObjectID="_1549983706" r:id="rId7"/>
+          <o:OLEObject Type="Embed" ProgID="StaticDib" ShapeID="rectole0000000001" DrawAspect="Content" ObjectID="_1550051773" r:id="rId7"/>
         </w:object>
       </w:r>
     </w:p>
@@ -804,10 +804,10 @@
       </w:pPr>
       <w:r>
         <w:object w:dxaOrig="8985" w:dyaOrig="4639">
-          <v:rect id="rectole0000000002" o:spid="_x0000_i1026" style="width:449.25pt;height:231.9pt" o:ole="" o:preferrelative="t" stroked="f">
+          <v:rect id="rectole0000000002" o:spid="_x0000_i1026" style="width:449.25pt;height:231.75pt" o:ole="" o:preferrelative="t" stroked="f">
             <v:imagedata r:id="rId8" o:title=""/>
           </v:rect>
-          <o:OLEObject Type="Embed" ProgID="StaticMetafile" ShapeID="rectole0000000002" DrawAspect="Content" ObjectID="_1549983707" r:id="rId9"/>
+          <o:OLEObject Type="Embed" ProgID="StaticMetafile" ShapeID="rectole0000000002" DrawAspect="Content" ObjectID="_1550051774" r:id="rId9"/>
         </w:object>
       </w:r>
     </w:p>
@@ -1502,127 +1502,217 @@
           <w:rFonts w:ascii="Calibri" w:eastAsia="Calibri" w:hAnsi="Calibri" w:cs="Calibri"/>
           <w:lang w:val="es-CL"/>
         </w:rPr>
-        <w:t>1: La orden ingresada ya existe</w:t>
-      </w:r>
-    </w:p>
-    <w:p>
-      <w:pPr>
-        <w:rPr>
-          <w:rFonts w:ascii="Calibri" w:eastAsia="Calibri" w:hAnsi="Calibri" w:cs="Calibri"/>
-          <w:lang w:val="es-CL"/>
-        </w:rPr>
-      </w:pPr>
-      <w:r>
-        <w:rPr>
-          <w:rFonts w:ascii="Calibri" w:eastAsia="Calibri" w:hAnsi="Calibri" w:cs="Calibri"/>
-          <w:lang w:val="es-CL"/>
-        </w:rPr>
-        <w:t>2: Error al obtener un nuevo MSISDN</w:t>
-      </w:r>
-    </w:p>
-    <w:p>
-      <w:pPr>
-        <w:rPr>
-          <w:rFonts w:ascii="Calibri" w:eastAsia="Calibri" w:hAnsi="Calibri" w:cs="Calibri"/>
-          <w:lang w:val="es-CL"/>
-        </w:rPr>
-      </w:pPr>
-      <w:r>
-        <w:rPr>
-          <w:rFonts w:ascii="Calibri" w:eastAsia="Calibri" w:hAnsi="Calibri" w:cs="Calibri"/>
-          <w:lang w:val="es-CL"/>
-        </w:rPr>
-        <w:t xml:space="preserve">3: </w:t>
-      </w:r>
-      <w:r>
-        <w:rPr>
-          <w:rFonts w:ascii="Calibri" w:eastAsia="Calibri" w:hAnsi="Calibri" w:cs="Calibri"/>
-          <w:lang w:val="es-CL"/>
-        </w:rPr>
-        <w:t>El MSISDN entregado es nulo o no tiene el largo adecuado</w:t>
-      </w:r>
-    </w:p>
-    <w:p>
-      <w:pPr>
-        <w:rPr>
-          <w:rFonts w:ascii="Calibri" w:eastAsia="Calibri" w:hAnsi="Calibri" w:cs="Calibri"/>
-          <w:lang w:val="es-CL"/>
-        </w:rPr>
-      </w:pPr>
-      <w:r>
-        <w:rPr>
-          <w:rFonts w:ascii="Calibri" w:eastAsia="Calibri" w:hAnsi="Calibri" w:cs="Calibri"/>
-          <w:lang w:val="es-CL"/>
-        </w:rPr>
-        <w:t xml:space="preserve">4: </w:t>
-      </w:r>
-      <w:r>
-        <w:rPr>
-          <w:rFonts w:ascii="Calibri" w:eastAsia="Calibri" w:hAnsi="Calibri" w:cs="Calibri"/>
-          <w:lang w:val="es-CL"/>
-        </w:rPr>
-        <w:t>No se encuentran los parámetros de provisión en BD para la PO ingresada</w:t>
-      </w:r>
-    </w:p>
-    <w:p>
-      <w:pPr>
-        <w:rPr>
-          <w:rFonts w:ascii="Calibri" w:eastAsia="Calibri" w:hAnsi="Calibri" w:cs="Calibri"/>
-          <w:lang w:val="es-CL"/>
-        </w:rPr>
-      </w:pPr>
-      <w:r>
-        <w:rPr>
-          <w:rFonts w:ascii="Calibri" w:eastAsia="Calibri" w:hAnsi="Calibri" w:cs="Calibri"/>
-          <w:lang w:val="es-CL"/>
-        </w:rPr>
-        <w:t>5</w:t>
-      </w:r>
-      <w:r>
-        <w:rPr>
-          <w:rFonts w:ascii="Calibri" w:eastAsia="Calibri" w:hAnsi="Calibri" w:cs="Calibri"/>
-          <w:lang w:val="es-CL"/>
-        </w:rPr>
-        <w:t xml:space="preserve">: </w:t>
-      </w:r>
-      <w:r>
-        <w:rPr>
-          <w:rFonts w:ascii="Calibri" w:eastAsia="Calibri" w:hAnsi="Calibri" w:cs="Calibri"/>
-          <w:lang w:val="es-CL"/>
-        </w:rPr>
-        <w:t xml:space="preserve">No se encuentra el código de plan de CS en </w:t>
-      </w:r>
-      <w:r>
-        <w:rPr>
-          <w:rFonts w:ascii="Calibri" w:eastAsia="Calibri" w:hAnsi="Calibri" w:cs="Calibri"/>
-          <w:lang w:val="es-CL"/>
-        </w:rPr>
-        <w:t>la</w:t>
-      </w:r>
-      <w:r>
-        <w:rPr>
-          <w:rFonts w:ascii="Calibri" w:eastAsia="Calibri" w:hAnsi="Calibri" w:cs="Calibri"/>
-          <w:lang w:val="es-CL"/>
-        </w:rPr>
-        <w:t xml:space="preserve"> configuración de OM</w:t>
-      </w:r>
-    </w:p>
-    <w:p>
-      <w:pPr>
-        <w:rPr>
-          <w:rFonts w:ascii="Calibri" w:eastAsia="Calibri" w:hAnsi="Calibri" w:cs="Calibri"/>
-          <w:lang w:val="es-CL"/>
-        </w:rPr>
-      </w:pPr>
-      <w:r>
-        <w:rPr>
-          <w:rFonts w:ascii="Calibri" w:eastAsia="Calibri" w:hAnsi="Calibri" w:cs="Calibri"/>
-          <w:lang w:val="es-CL"/>
-        </w:rPr>
-        <w:t xml:space="preserve">6: </w:t>
+        <w:t>0: OK</w:t>
       </w:r>
       <w:bookmarkStart w:id="0" w:name="_GoBack"/>
       <w:bookmarkEnd w:id="0"/>
+    </w:p>
+    <w:p>
+      <w:pPr>
+        <w:rPr>
+          <w:rFonts w:ascii="Calibri" w:eastAsia="Calibri" w:hAnsi="Calibri" w:cs="Calibri"/>
+          <w:lang w:val="es-CL"/>
+        </w:rPr>
+      </w:pPr>
+      <w:r>
+        <w:rPr>
+          <w:rFonts w:ascii="Calibri" w:eastAsia="Calibri" w:hAnsi="Calibri" w:cs="Calibri"/>
+          <w:lang w:val="es-CL"/>
+        </w:rPr>
+        <w:t>1: La orden ingresada ya existe</w:t>
+      </w:r>
+    </w:p>
+    <w:p>
+      <w:pPr>
+        <w:rPr>
+          <w:rFonts w:ascii="Calibri" w:eastAsia="Calibri" w:hAnsi="Calibri" w:cs="Calibri"/>
+          <w:lang w:val="es-CL"/>
+        </w:rPr>
+      </w:pPr>
+      <w:r>
+        <w:rPr>
+          <w:rFonts w:ascii="Calibri" w:eastAsia="Calibri" w:hAnsi="Calibri" w:cs="Calibri"/>
+          <w:lang w:val="es-CL"/>
+        </w:rPr>
+        <w:t>2: Error al obtener un nuevo MSISDN</w:t>
+      </w:r>
+    </w:p>
+    <w:p>
+      <w:pPr>
+        <w:rPr>
+          <w:rFonts w:ascii="Calibri" w:eastAsia="Calibri" w:hAnsi="Calibri" w:cs="Calibri"/>
+          <w:lang w:val="es-CL"/>
+        </w:rPr>
+      </w:pPr>
+      <w:r>
+        <w:rPr>
+          <w:rFonts w:ascii="Calibri" w:eastAsia="Calibri" w:hAnsi="Calibri" w:cs="Calibri"/>
+          <w:lang w:val="es-CL"/>
+        </w:rPr>
+        <w:t xml:space="preserve">3: </w:t>
+      </w:r>
+      <w:r>
+        <w:rPr>
+          <w:rFonts w:ascii="Calibri" w:eastAsia="Calibri" w:hAnsi="Calibri" w:cs="Calibri"/>
+          <w:lang w:val="es-CL"/>
+        </w:rPr>
+        <w:t>El MSISDN entregado es nulo o no tiene el largo adecuado</w:t>
+      </w:r>
+    </w:p>
+    <w:p>
+      <w:pPr>
+        <w:rPr>
+          <w:rFonts w:ascii="Calibri" w:eastAsia="Calibri" w:hAnsi="Calibri" w:cs="Calibri"/>
+          <w:lang w:val="es-CL"/>
+        </w:rPr>
+      </w:pPr>
+      <w:r>
+        <w:rPr>
+          <w:rFonts w:ascii="Calibri" w:eastAsia="Calibri" w:hAnsi="Calibri" w:cs="Calibri"/>
+          <w:lang w:val="es-CL"/>
+        </w:rPr>
+        <w:t xml:space="preserve">4: </w:t>
+      </w:r>
+      <w:r>
+        <w:rPr>
+          <w:rFonts w:ascii="Calibri" w:eastAsia="Calibri" w:hAnsi="Calibri" w:cs="Calibri"/>
+          <w:lang w:val="es-CL"/>
+        </w:rPr>
+        <w:t>No se encuentran los parámetros de provisión en BD para la PO ingresada</w:t>
+      </w:r>
+    </w:p>
+    <w:p>
+      <w:pPr>
+        <w:rPr>
+          <w:rFonts w:ascii="Calibri" w:eastAsia="Calibri" w:hAnsi="Calibri" w:cs="Calibri"/>
+          <w:lang w:val="es-CL"/>
+        </w:rPr>
+      </w:pPr>
+      <w:r>
+        <w:rPr>
+          <w:rFonts w:ascii="Calibri" w:eastAsia="Calibri" w:hAnsi="Calibri" w:cs="Calibri"/>
+          <w:lang w:val="es-CL"/>
+        </w:rPr>
+        <w:t xml:space="preserve">5: </w:t>
+      </w:r>
+      <w:r>
+        <w:rPr>
+          <w:rFonts w:ascii="Calibri" w:eastAsia="Calibri" w:hAnsi="Calibri" w:cs="Calibri"/>
+          <w:lang w:val="es-CL"/>
+        </w:rPr>
+        <w:t>No se encuentra el código de plan de CS para la PO ingresada en la configuración de OM</w:t>
+      </w:r>
+    </w:p>
+    <w:p>
+      <w:pPr>
+        <w:rPr>
+          <w:rFonts w:ascii="Calibri" w:eastAsia="Calibri" w:hAnsi="Calibri" w:cs="Calibri"/>
+          <w:lang w:val="es-CL"/>
+        </w:rPr>
+      </w:pPr>
+      <w:r>
+        <w:rPr>
+          <w:rFonts w:ascii="Calibri" w:eastAsia="Calibri" w:hAnsi="Calibri" w:cs="Calibri"/>
+          <w:lang w:val="es-CL"/>
+        </w:rPr>
+        <w:t xml:space="preserve">6: </w:t>
+      </w:r>
+      <w:r>
+        <w:rPr>
+          <w:rFonts w:ascii="Calibri" w:eastAsia="Calibri" w:hAnsi="Calibri" w:cs="Calibri"/>
+          <w:lang w:val="es-CL"/>
+        </w:rPr>
+        <w:t>No se encuentra el código de plan de BSCS para la PO ingresada en la configuración de OM</w:t>
+      </w:r>
+    </w:p>
+    <w:p>
+      <w:pPr>
+        <w:rPr>
+          <w:rFonts w:ascii="Calibri" w:eastAsia="Calibri" w:hAnsi="Calibri" w:cs="Calibri"/>
+          <w:lang w:val="es-CL"/>
+        </w:rPr>
+      </w:pPr>
+      <w:r>
+        <w:rPr>
+          <w:rFonts w:ascii="Calibri" w:eastAsia="Calibri" w:hAnsi="Calibri" w:cs="Calibri"/>
+          <w:lang w:val="es-CL"/>
+        </w:rPr>
+        <w:t xml:space="preserve">7: </w:t>
+      </w:r>
+      <w:r>
+        <w:rPr>
+          <w:rFonts w:ascii="Calibri" w:eastAsia="Calibri" w:hAnsi="Calibri" w:cs="Calibri"/>
+          <w:lang w:val="es-CL"/>
+        </w:rPr>
+        <w:t xml:space="preserve">No se encuentra el código de </w:t>
+      </w:r>
+      <w:proofErr w:type="spellStart"/>
+      <w:r>
+        <w:rPr>
+          <w:rFonts w:ascii="Calibri" w:eastAsia="Calibri" w:hAnsi="Calibri" w:cs="Calibri"/>
+          <w:lang w:val="es-CL"/>
+        </w:rPr>
+        <w:t>profile</w:t>
+      </w:r>
+      <w:proofErr w:type="spellEnd"/>
+      <w:r>
+        <w:rPr>
+          <w:rFonts w:ascii="Calibri" w:eastAsia="Calibri" w:hAnsi="Calibri" w:cs="Calibri"/>
+          <w:lang w:val="es-CL"/>
+        </w:rPr>
+        <w:t xml:space="preserve"> de EMA para la PO ingresada en la configuración de OM</w:t>
+      </w:r>
+    </w:p>
+    <w:p>
+      <w:pPr>
+        <w:rPr>
+          <w:rFonts w:ascii="Calibri" w:eastAsia="Calibri" w:hAnsi="Calibri" w:cs="Calibri"/>
+          <w:lang w:val="es-CL"/>
+        </w:rPr>
+      </w:pPr>
+      <w:r>
+        <w:rPr>
+          <w:rFonts w:ascii="Calibri" w:eastAsia="Calibri" w:hAnsi="Calibri" w:cs="Calibri"/>
+          <w:lang w:val="es-CL"/>
+        </w:rPr>
+        <w:t>8</w:t>
+      </w:r>
+      <w:r>
+        <w:rPr>
+          <w:rFonts w:ascii="Calibri" w:eastAsia="Calibri" w:hAnsi="Calibri" w:cs="Calibri"/>
+          <w:lang w:val="es-CL"/>
+        </w:rPr>
+        <w:t xml:space="preserve">: </w:t>
+      </w:r>
+      <w:r>
+        <w:rPr>
+          <w:rFonts w:ascii="Calibri" w:eastAsia="Calibri" w:hAnsi="Calibri" w:cs="Calibri"/>
+          <w:lang w:val="es-CL"/>
+        </w:rPr>
+        <w:t>Error al grabar la Orden en BD</w:t>
+      </w:r>
+    </w:p>
+    <w:p>
+      <w:pPr>
+        <w:rPr>
+          <w:rFonts w:ascii="Calibri" w:eastAsia="Calibri" w:hAnsi="Calibri" w:cs="Calibri"/>
+          <w:lang w:val="es-CL"/>
+        </w:rPr>
+      </w:pPr>
+      <w:r>
+        <w:rPr>
+          <w:rFonts w:ascii="Calibri" w:eastAsia="Calibri" w:hAnsi="Calibri" w:cs="Calibri"/>
+          <w:lang w:val="es-CL"/>
+        </w:rPr>
+        <w:t xml:space="preserve">9: </w:t>
+      </w:r>
+      <w:r>
+        <w:rPr>
+          <w:rFonts w:ascii="Calibri" w:eastAsia="Calibri" w:hAnsi="Calibri" w:cs="Calibri"/>
+          <w:lang w:val="es-CL"/>
+        </w:rPr>
+        <w:t>Error al provisionar en CS.</w:t>
+      </w:r>
     </w:p>
     <w:p>
       <w:pPr>
@@ -1757,6 +1847,7 @@
         <w:rPr>
           <w:rFonts w:ascii="Calibri" w:eastAsia="Calibri" w:hAnsi="Calibri" w:cs="Calibri"/>
         </w:rPr>
+        <w:lastRenderedPageBreak/>
         <w:t>ORDER_ID, VARCHAR(16)</w:t>
       </w:r>
     </w:p>
@@ -1829,7 +1920,6 @@
         <w:rPr>
           <w:rFonts w:ascii="Calibri" w:eastAsia="Calibri" w:hAnsi="Calibri" w:cs="Calibri"/>
         </w:rPr>
-        <w:lastRenderedPageBreak/>
         <w:t>PO_ID, VARCHAR(32)</w:t>
       </w:r>
     </w:p>
@@ -2062,7 +2152,7 @@
           <v:rect id="rectole0000000003" o:spid="_x0000_i1027" style="width:449.25pt;height:129pt" o:ole="" o:preferrelative="t" stroked="f">
             <v:imagedata r:id="rId10" o:title=""/>
           </v:rect>
-          <o:OLEObject Type="Embed" ProgID="StaticMetafile" ShapeID="rectole0000000003" DrawAspect="Content" ObjectID="_1549983708" r:id="rId11"/>
+          <o:OLEObject Type="Embed" ProgID="StaticMetafile" ShapeID="rectole0000000003" DrawAspect="Content" ObjectID="_1550051775" r:id="rId11"/>
         </w:object>
       </w:r>
     </w:p>
@@ -2111,7 +2201,7 @@
           <v:rect id="rectole0000000004" o:spid="_x0000_i1028" style="width:300.8pt;height:167.4pt" o:ole="" o:preferrelative="t" stroked="f">
             <v:imagedata r:id="rId12" o:title=""/>
           </v:rect>
-          <o:OLEObject Type="Embed" ProgID="StaticMetafile" ShapeID="rectole0000000004" DrawAspect="Content" ObjectID="_1549983709" r:id="rId13"/>
+          <o:OLEObject Type="Embed" ProgID="StaticMetafile" ShapeID="rectole0000000004" DrawAspect="Content" ObjectID="_1550051776" r:id="rId13"/>
         </w:object>
       </w:r>
     </w:p>
@@ -2174,7 +2264,7 @@
           <v:rect id="rectole0000000005" o:spid="_x0000_i1029" style="width:301.25pt;height:152.4pt" o:ole="" o:preferrelative="t" stroked="f">
             <v:imagedata r:id="rId14" o:title=""/>
           </v:rect>
-          <o:OLEObject Type="Embed" ProgID="StaticMetafile" ShapeID="rectole0000000005" DrawAspect="Content" ObjectID="_1549983710" r:id="rId15"/>
+          <o:OLEObject Type="Embed" ProgID="StaticMetafile" ShapeID="rectole0000000005" DrawAspect="Content" ObjectID="_1550051777" r:id="rId15"/>
         </w:object>
       </w:r>
     </w:p>

</xml_diff>

<commit_message>
Version estable del OM, antes de integrar con JAR de EMA, BSCS, CS
</commit_message>
<xml_diff>
--- a/Documentacion/DocumentacionGeneral/DiseñoProyectoCobras2.docx
+++ b/Documentacion/DocumentacionGeneral/DiseñoProyectoCobras2.docx
@@ -619,7 +619,7 @@
           <v:rect id="rectole0000000001" o:spid="_x0000_i1025" style="width:6in;height:165pt" o:ole="" o:preferrelative="t" stroked="f">
             <v:imagedata r:id="rId6" o:title=""/>
           </v:rect>
-          <o:OLEObject Type="Embed" ProgID="StaticDib" ShapeID="rectole0000000001" DrawAspect="Content" ObjectID="_1550051773" r:id="rId7"/>
+          <o:OLEObject Type="Embed" ProgID="StaticDib" ShapeID="rectole0000000001" DrawAspect="Content" ObjectID="_1550315303" r:id="rId7"/>
         </w:object>
       </w:r>
     </w:p>
@@ -807,7 +807,7 @@
           <v:rect id="rectole0000000002" o:spid="_x0000_i1026" style="width:449.25pt;height:231.75pt" o:ole="" o:preferrelative="t" stroked="f">
             <v:imagedata r:id="rId8" o:title=""/>
           </v:rect>
-          <o:OLEObject Type="Embed" ProgID="StaticMetafile" ShapeID="rectole0000000002" DrawAspect="Content" ObjectID="_1550051774" r:id="rId9"/>
+          <o:OLEObject Type="Embed" ProgID="StaticMetafile" ShapeID="rectole0000000002" DrawAspect="Content" ObjectID="_1550315304" r:id="rId9"/>
         </w:object>
       </w:r>
     </w:p>
@@ -1504,6 +1504,302 @@
         </w:rPr>
         <w:t>0: OK</w:t>
       </w:r>
+    </w:p>
+    <w:p>
+      <w:pPr>
+        <w:rPr>
+          <w:rFonts w:ascii="Calibri" w:eastAsia="Calibri" w:hAnsi="Calibri" w:cs="Calibri"/>
+          <w:lang w:val="es-CL"/>
+        </w:rPr>
+      </w:pPr>
+      <w:r>
+        <w:rPr>
+          <w:rFonts w:ascii="Calibri" w:eastAsia="Calibri" w:hAnsi="Calibri" w:cs="Calibri"/>
+          <w:lang w:val="es-CL"/>
+        </w:rPr>
+        <w:t>1: La orden ingresada ya existe</w:t>
+      </w:r>
+      <w:r>
+        <w:rPr>
+          <w:rFonts w:ascii="Calibri" w:eastAsia="Calibri" w:hAnsi="Calibri" w:cs="Calibri"/>
+          <w:lang w:val="es-CL"/>
+        </w:rPr>
+        <w:t xml:space="preserve"> en BD</w:t>
+      </w:r>
+    </w:p>
+    <w:p>
+      <w:pPr>
+        <w:rPr>
+          <w:rFonts w:ascii="Calibri" w:eastAsia="Calibri" w:hAnsi="Calibri" w:cs="Calibri"/>
+          <w:lang w:val="es-CL"/>
+        </w:rPr>
+      </w:pPr>
+      <w:r>
+        <w:rPr>
+          <w:rFonts w:ascii="Calibri" w:eastAsia="Calibri" w:hAnsi="Calibri" w:cs="Calibri"/>
+          <w:lang w:val="es-CL"/>
+        </w:rPr>
+        <w:t>2: Error al obtener un nuevo MSISDN</w:t>
+      </w:r>
+    </w:p>
+    <w:p>
+      <w:pPr>
+        <w:rPr>
+          <w:rFonts w:ascii="Calibri" w:eastAsia="Calibri" w:hAnsi="Calibri" w:cs="Calibri"/>
+          <w:lang w:val="es-CL"/>
+        </w:rPr>
+      </w:pPr>
+      <w:r>
+        <w:rPr>
+          <w:rFonts w:ascii="Calibri" w:eastAsia="Calibri" w:hAnsi="Calibri" w:cs="Calibri"/>
+          <w:lang w:val="es-CL"/>
+        </w:rPr>
+        <w:t xml:space="preserve">3: </w:t>
+      </w:r>
+      <w:r>
+        <w:rPr>
+          <w:rFonts w:ascii="Calibri" w:eastAsia="Calibri" w:hAnsi="Calibri" w:cs="Calibri"/>
+          <w:lang w:val="es-CL"/>
+        </w:rPr>
+        <w:t>El MSISDN entregado es nulo o no tiene el largo adecuado</w:t>
+      </w:r>
+    </w:p>
+    <w:p>
+      <w:pPr>
+        <w:rPr>
+          <w:rFonts w:ascii="Calibri" w:eastAsia="Calibri" w:hAnsi="Calibri" w:cs="Calibri"/>
+          <w:lang w:val="es-CL"/>
+        </w:rPr>
+      </w:pPr>
+      <w:r>
+        <w:rPr>
+          <w:rFonts w:ascii="Calibri" w:eastAsia="Calibri" w:hAnsi="Calibri" w:cs="Calibri"/>
+          <w:lang w:val="es-CL"/>
+        </w:rPr>
+        <w:t xml:space="preserve">4: </w:t>
+      </w:r>
+      <w:r>
+        <w:rPr>
+          <w:rFonts w:ascii="Calibri" w:eastAsia="Calibri" w:hAnsi="Calibri" w:cs="Calibri"/>
+          <w:lang w:val="es-CL"/>
+        </w:rPr>
+        <w:t>No se encuentran los parámetros de provisión en BD para la PO ingresada</w:t>
+      </w:r>
+    </w:p>
+    <w:p>
+      <w:pPr>
+        <w:rPr>
+          <w:rFonts w:ascii="Calibri" w:eastAsia="Calibri" w:hAnsi="Calibri" w:cs="Calibri"/>
+          <w:lang w:val="es-CL"/>
+        </w:rPr>
+      </w:pPr>
+      <w:r>
+        <w:rPr>
+          <w:rFonts w:ascii="Calibri" w:eastAsia="Calibri" w:hAnsi="Calibri" w:cs="Calibri"/>
+          <w:lang w:val="es-CL"/>
+        </w:rPr>
+        <w:t xml:space="preserve">5: </w:t>
+      </w:r>
+      <w:r>
+        <w:rPr>
+          <w:rFonts w:ascii="Calibri" w:eastAsia="Calibri" w:hAnsi="Calibri" w:cs="Calibri"/>
+          <w:lang w:val="es-CL"/>
+        </w:rPr>
+        <w:t>No se encuentra el código de plan de CS para la PO ingresada en la configuración de OM</w:t>
+      </w:r>
+    </w:p>
+    <w:p>
+      <w:pPr>
+        <w:rPr>
+          <w:rFonts w:ascii="Calibri" w:eastAsia="Calibri" w:hAnsi="Calibri" w:cs="Calibri"/>
+          <w:lang w:val="es-CL"/>
+        </w:rPr>
+      </w:pPr>
+      <w:r>
+        <w:rPr>
+          <w:rFonts w:ascii="Calibri" w:eastAsia="Calibri" w:hAnsi="Calibri" w:cs="Calibri"/>
+          <w:lang w:val="es-CL"/>
+        </w:rPr>
+        <w:t xml:space="preserve">6: </w:t>
+      </w:r>
+      <w:r>
+        <w:rPr>
+          <w:rFonts w:ascii="Calibri" w:eastAsia="Calibri" w:hAnsi="Calibri" w:cs="Calibri"/>
+          <w:lang w:val="es-CL"/>
+        </w:rPr>
+        <w:t>No se encuentra el código de plan de BSCS para la PO ingresada en la configuración de OM</w:t>
+      </w:r>
+    </w:p>
+    <w:p>
+      <w:pPr>
+        <w:rPr>
+          <w:rFonts w:ascii="Calibri" w:eastAsia="Calibri" w:hAnsi="Calibri" w:cs="Calibri"/>
+          <w:lang w:val="es-CL"/>
+        </w:rPr>
+      </w:pPr>
+      <w:r>
+        <w:rPr>
+          <w:rFonts w:ascii="Calibri" w:eastAsia="Calibri" w:hAnsi="Calibri" w:cs="Calibri"/>
+          <w:lang w:val="es-CL"/>
+        </w:rPr>
+        <w:t xml:space="preserve">7: </w:t>
+      </w:r>
+      <w:r>
+        <w:rPr>
+          <w:rFonts w:ascii="Calibri" w:eastAsia="Calibri" w:hAnsi="Calibri" w:cs="Calibri"/>
+          <w:lang w:val="es-CL"/>
+        </w:rPr>
+        <w:t xml:space="preserve">No se encuentra el código de </w:t>
+      </w:r>
+      <w:proofErr w:type="spellStart"/>
+      <w:r>
+        <w:rPr>
+          <w:rFonts w:ascii="Calibri" w:eastAsia="Calibri" w:hAnsi="Calibri" w:cs="Calibri"/>
+          <w:lang w:val="es-CL"/>
+        </w:rPr>
+        <w:t>profile</w:t>
+      </w:r>
+      <w:proofErr w:type="spellEnd"/>
+      <w:r>
+        <w:rPr>
+          <w:rFonts w:ascii="Calibri" w:eastAsia="Calibri" w:hAnsi="Calibri" w:cs="Calibri"/>
+          <w:lang w:val="es-CL"/>
+        </w:rPr>
+        <w:t xml:space="preserve"> de EMA para la PO ingresada en la configuración de OM</w:t>
+      </w:r>
+    </w:p>
+    <w:p>
+      <w:pPr>
+        <w:rPr>
+          <w:rFonts w:ascii="Calibri" w:eastAsia="Calibri" w:hAnsi="Calibri" w:cs="Calibri"/>
+          <w:lang w:val="es-CL"/>
+        </w:rPr>
+      </w:pPr>
+      <w:r>
+        <w:rPr>
+          <w:rFonts w:ascii="Calibri" w:eastAsia="Calibri" w:hAnsi="Calibri" w:cs="Calibri"/>
+          <w:lang w:val="es-CL"/>
+        </w:rPr>
+        <w:t>8</w:t>
+      </w:r>
+      <w:r>
+        <w:rPr>
+          <w:rFonts w:ascii="Calibri" w:eastAsia="Calibri" w:hAnsi="Calibri" w:cs="Calibri"/>
+          <w:lang w:val="es-CL"/>
+        </w:rPr>
+        <w:t xml:space="preserve">: </w:t>
+      </w:r>
+      <w:r>
+        <w:rPr>
+          <w:rFonts w:ascii="Calibri" w:eastAsia="Calibri" w:hAnsi="Calibri" w:cs="Calibri"/>
+          <w:lang w:val="es-CL"/>
+        </w:rPr>
+        <w:t>Error al grabar la Orden en BD</w:t>
+      </w:r>
+    </w:p>
+    <w:p>
+      <w:pPr>
+        <w:rPr>
+          <w:rFonts w:ascii="Calibri" w:eastAsia="Calibri" w:hAnsi="Calibri" w:cs="Calibri"/>
+          <w:lang w:val="es-CL"/>
+        </w:rPr>
+      </w:pPr>
+      <w:r>
+        <w:rPr>
+          <w:rFonts w:ascii="Calibri" w:eastAsia="Calibri" w:hAnsi="Calibri" w:cs="Calibri"/>
+          <w:lang w:val="es-CL"/>
+        </w:rPr>
+        <w:t xml:space="preserve">9: </w:t>
+      </w:r>
+      <w:r>
+        <w:rPr>
+          <w:rFonts w:ascii="Calibri" w:eastAsia="Calibri" w:hAnsi="Calibri" w:cs="Calibri"/>
+          <w:lang w:val="es-CL"/>
+        </w:rPr>
+        <w:t>Error al provisionar en CS.</w:t>
+      </w:r>
+    </w:p>
+    <w:p>
+      <w:pPr>
+        <w:rPr>
+          <w:rFonts w:ascii="Calibri" w:eastAsia="Calibri" w:hAnsi="Calibri" w:cs="Calibri"/>
+          <w:lang w:val="es-CL"/>
+        </w:rPr>
+      </w:pPr>
+      <w:r>
+        <w:rPr>
+          <w:rFonts w:ascii="Calibri" w:eastAsia="Calibri" w:hAnsi="Calibri" w:cs="Calibri"/>
+          <w:lang w:val="es-CL"/>
+        </w:rPr>
+        <w:t>10: Error al provisionar en BSCS</w:t>
+      </w:r>
+      <w:r>
+        <w:rPr>
+          <w:rFonts w:ascii="Calibri" w:eastAsia="Calibri" w:hAnsi="Calibri" w:cs="Calibri"/>
+          <w:lang w:val="es-CL"/>
+        </w:rPr>
+        <w:t>.</w:t>
+      </w:r>
+    </w:p>
+    <w:p>
+      <w:pPr>
+        <w:rPr>
+          <w:rFonts w:ascii="Calibri" w:eastAsia="Calibri" w:hAnsi="Calibri" w:cs="Calibri"/>
+          <w:lang w:val="es-CL"/>
+        </w:rPr>
+      </w:pPr>
+      <w:r>
+        <w:rPr>
+          <w:rFonts w:ascii="Calibri" w:eastAsia="Calibri" w:hAnsi="Calibri" w:cs="Calibri"/>
+          <w:lang w:val="es-CL"/>
+        </w:rPr>
+        <w:t xml:space="preserve">11: </w:t>
+      </w:r>
+      <w:r>
+        <w:rPr>
+          <w:rFonts w:ascii="Calibri" w:eastAsia="Calibri" w:hAnsi="Calibri" w:cs="Calibri"/>
+          <w:lang w:val="es-CL"/>
+        </w:rPr>
+        <w:t>Error al provisionar en EMA.</w:t>
+      </w:r>
+    </w:p>
+    <w:p>
+      <w:pPr>
+        <w:rPr>
+          <w:rFonts w:ascii="Calibri" w:eastAsia="Calibri" w:hAnsi="Calibri" w:cs="Calibri"/>
+          <w:lang w:val="es-CL"/>
+        </w:rPr>
+      </w:pPr>
+      <w:r>
+        <w:rPr>
+          <w:rFonts w:ascii="Calibri" w:eastAsia="Calibri" w:hAnsi="Calibri" w:cs="Calibri"/>
+          <w:lang w:val="es-CL"/>
+        </w:rPr>
+        <w:t xml:space="preserve">12: </w:t>
+      </w:r>
+      <w:r>
+        <w:rPr>
+          <w:rFonts w:ascii="Calibri" w:eastAsia="Calibri" w:hAnsi="Calibri" w:cs="Calibri"/>
+          <w:lang w:val="es-CL"/>
+        </w:rPr>
+        <w:t>No viene una PO Básica para provisionar</w:t>
+      </w:r>
+    </w:p>
+    <w:p>
+      <w:pPr>
+        <w:rPr>
+          <w:rFonts w:ascii="Calibri" w:eastAsia="Calibri" w:hAnsi="Calibri" w:cs="Calibri"/>
+          <w:lang w:val="es-CL"/>
+        </w:rPr>
+      </w:pPr>
+    </w:p>
+    <w:p>
+      <w:pPr>
+        <w:rPr>
+          <w:rFonts w:ascii="Calibri" w:eastAsia="Calibri" w:hAnsi="Calibri" w:cs="Calibri"/>
+          <w:lang w:val="es-CL"/>
+        </w:rPr>
+      </w:pPr>
       <w:bookmarkStart w:id="0" w:name="_GoBack"/>
       <w:bookmarkEnd w:id="0"/>
     </w:p>
@@ -1511,229 +1807,6 @@
       <w:pPr>
         <w:rPr>
           <w:rFonts w:ascii="Calibri" w:eastAsia="Calibri" w:hAnsi="Calibri" w:cs="Calibri"/>
-          <w:lang w:val="es-CL"/>
-        </w:rPr>
-      </w:pPr>
-      <w:r>
-        <w:rPr>
-          <w:rFonts w:ascii="Calibri" w:eastAsia="Calibri" w:hAnsi="Calibri" w:cs="Calibri"/>
-          <w:lang w:val="es-CL"/>
-        </w:rPr>
-        <w:t>1: La orden ingresada ya existe</w:t>
-      </w:r>
-    </w:p>
-    <w:p>
-      <w:pPr>
-        <w:rPr>
-          <w:rFonts w:ascii="Calibri" w:eastAsia="Calibri" w:hAnsi="Calibri" w:cs="Calibri"/>
-          <w:lang w:val="es-CL"/>
-        </w:rPr>
-      </w:pPr>
-      <w:r>
-        <w:rPr>
-          <w:rFonts w:ascii="Calibri" w:eastAsia="Calibri" w:hAnsi="Calibri" w:cs="Calibri"/>
-          <w:lang w:val="es-CL"/>
-        </w:rPr>
-        <w:t>2: Error al obtener un nuevo MSISDN</w:t>
-      </w:r>
-    </w:p>
-    <w:p>
-      <w:pPr>
-        <w:rPr>
-          <w:rFonts w:ascii="Calibri" w:eastAsia="Calibri" w:hAnsi="Calibri" w:cs="Calibri"/>
-          <w:lang w:val="es-CL"/>
-        </w:rPr>
-      </w:pPr>
-      <w:r>
-        <w:rPr>
-          <w:rFonts w:ascii="Calibri" w:eastAsia="Calibri" w:hAnsi="Calibri" w:cs="Calibri"/>
-          <w:lang w:val="es-CL"/>
-        </w:rPr>
-        <w:t xml:space="preserve">3: </w:t>
-      </w:r>
-      <w:r>
-        <w:rPr>
-          <w:rFonts w:ascii="Calibri" w:eastAsia="Calibri" w:hAnsi="Calibri" w:cs="Calibri"/>
-          <w:lang w:val="es-CL"/>
-        </w:rPr>
-        <w:t>El MSISDN entregado es nulo o no tiene el largo adecuado</w:t>
-      </w:r>
-    </w:p>
-    <w:p>
-      <w:pPr>
-        <w:rPr>
-          <w:rFonts w:ascii="Calibri" w:eastAsia="Calibri" w:hAnsi="Calibri" w:cs="Calibri"/>
-          <w:lang w:val="es-CL"/>
-        </w:rPr>
-      </w:pPr>
-      <w:r>
-        <w:rPr>
-          <w:rFonts w:ascii="Calibri" w:eastAsia="Calibri" w:hAnsi="Calibri" w:cs="Calibri"/>
-          <w:lang w:val="es-CL"/>
-        </w:rPr>
-        <w:t xml:space="preserve">4: </w:t>
-      </w:r>
-      <w:r>
-        <w:rPr>
-          <w:rFonts w:ascii="Calibri" w:eastAsia="Calibri" w:hAnsi="Calibri" w:cs="Calibri"/>
-          <w:lang w:val="es-CL"/>
-        </w:rPr>
-        <w:t>No se encuentran los parámetros de provisión en BD para la PO ingresada</w:t>
-      </w:r>
-    </w:p>
-    <w:p>
-      <w:pPr>
-        <w:rPr>
-          <w:rFonts w:ascii="Calibri" w:eastAsia="Calibri" w:hAnsi="Calibri" w:cs="Calibri"/>
-          <w:lang w:val="es-CL"/>
-        </w:rPr>
-      </w:pPr>
-      <w:r>
-        <w:rPr>
-          <w:rFonts w:ascii="Calibri" w:eastAsia="Calibri" w:hAnsi="Calibri" w:cs="Calibri"/>
-          <w:lang w:val="es-CL"/>
-        </w:rPr>
-        <w:t xml:space="preserve">5: </w:t>
-      </w:r>
-      <w:r>
-        <w:rPr>
-          <w:rFonts w:ascii="Calibri" w:eastAsia="Calibri" w:hAnsi="Calibri" w:cs="Calibri"/>
-          <w:lang w:val="es-CL"/>
-        </w:rPr>
-        <w:t>No se encuentra el código de plan de CS para la PO ingresada en la configuración de OM</w:t>
-      </w:r>
-    </w:p>
-    <w:p>
-      <w:pPr>
-        <w:rPr>
-          <w:rFonts w:ascii="Calibri" w:eastAsia="Calibri" w:hAnsi="Calibri" w:cs="Calibri"/>
-          <w:lang w:val="es-CL"/>
-        </w:rPr>
-      </w:pPr>
-      <w:r>
-        <w:rPr>
-          <w:rFonts w:ascii="Calibri" w:eastAsia="Calibri" w:hAnsi="Calibri" w:cs="Calibri"/>
-          <w:lang w:val="es-CL"/>
-        </w:rPr>
-        <w:t xml:space="preserve">6: </w:t>
-      </w:r>
-      <w:r>
-        <w:rPr>
-          <w:rFonts w:ascii="Calibri" w:eastAsia="Calibri" w:hAnsi="Calibri" w:cs="Calibri"/>
-          <w:lang w:val="es-CL"/>
-        </w:rPr>
-        <w:t>No se encuentra el código de plan de BSCS para la PO ingresada en la configuración de OM</w:t>
-      </w:r>
-    </w:p>
-    <w:p>
-      <w:pPr>
-        <w:rPr>
-          <w:rFonts w:ascii="Calibri" w:eastAsia="Calibri" w:hAnsi="Calibri" w:cs="Calibri"/>
-          <w:lang w:val="es-CL"/>
-        </w:rPr>
-      </w:pPr>
-      <w:r>
-        <w:rPr>
-          <w:rFonts w:ascii="Calibri" w:eastAsia="Calibri" w:hAnsi="Calibri" w:cs="Calibri"/>
-          <w:lang w:val="es-CL"/>
-        </w:rPr>
-        <w:t xml:space="preserve">7: </w:t>
-      </w:r>
-      <w:r>
-        <w:rPr>
-          <w:rFonts w:ascii="Calibri" w:eastAsia="Calibri" w:hAnsi="Calibri" w:cs="Calibri"/>
-          <w:lang w:val="es-CL"/>
-        </w:rPr>
-        <w:t xml:space="preserve">No se encuentra el código de </w:t>
-      </w:r>
-      <w:proofErr w:type="spellStart"/>
-      <w:r>
-        <w:rPr>
-          <w:rFonts w:ascii="Calibri" w:eastAsia="Calibri" w:hAnsi="Calibri" w:cs="Calibri"/>
-          <w:lang w:val="es-CL"/>
-        </w:rPr>
-        <w:t>profile</w:t>
-      </w:r>
-      <w:proofErr w:type="spellEnd"/>
-      <w:r>
-        <w:rPr>
-          <w:rFonts w:ascii="Calibri" w:eastAsia="Calibri" w:hAnsi="Calibri" w:cs="Calibri"/>
-          <w:lang w:val="es-CL"/>
-        </w:rPr>
-        <w:t xml:space="preserve"> de EMA para la PO ingresada en la configuración de OM</w:t>
-      </w:r>
-    </w:p>
-    <w:p>
-      <w:pPr>
-        <w:rPr>
-          <w:rFonts w:ascii="Calibri" w:eastAsia="Calibri" w:hAnsi="Calibri" w:cs="Calibri"/>
-          <w:lang w:val="es-CL"/>
-        </w:rPr>
-      </w:pPr>
-      <w:r>
-        <w:rPr>
-          <w:rFonts w:ascii="Calibri" w:eastAsia="Calibri" w:hAnsi="Calibri" w:cs="Calibri"/>
-          <w:lang w:val="es-CL"/>
-        </w:rPr>
-        <w:t>8</w:t>
-      </w:r>
-      <w:r>
-        <w:rPr>
-          <w:rFonts w:ascii="Calibri" w:eastAsia="Calibri" w:hAnsi="Calibri" w:cs="Calibri"/>
-          <w:lang w:val="es-CL"/>
-        </w:rPr>
-        <w:t xml:space="preserve">: </w:t>
-      </w:r>
-      <w:r>
-        <w:rPr>
-          <w:rFonts w:ascii="Calibri" w:eastAsia="Calibri" w:hAnsi="Calibri" w:cs="Calibri"/>
-          <w:lang w:val="es-CL"/>
-        </w:rPr>
-        <w:t>Error al grabar la Orden en BD</w:t>
-      </w:r>
-    </w:p>
-    <w:p>
-      <w:pPr>
-        <w:rPr>
-          <w:rFonts w:ascii="Calibri" w:eastAsia="Calibri" w:hAnsi="Calibri" w:cs="Calibri"/>
-          <w:lang w:val="es-CL"/>
-        </w:rPr>
-      </w:pPr>
-      <w:r>
-        <w:rPr>
-          <w:rFonts w:ascii="Calibri" w:eastAsia="Calibri" w:hAnsi="Calibri" w:cs="Calibri"/>
-          <w:lang w:val="es-CL"/>
-        </w:rPr>
-        <w:t xml:space="preserve">9: </w:t>
-      </w:r>
-      <w:r>
-        <w:rPr>
-          <w:rFonts w:ascii="Calibri" w:eastAsia="Calibri" w:hAnsi="Calibri" w:cs="Calibri"/>
-          <w:lang w:val="es-CL"/>
-        </w:rPr>
-        <w:t>Error al provisionar en CS.</w:t>
-      </w:r>
-    </w:p>
-    <w:p>
-      <w:pPr>
-        <w:rPr>
-          <w:rFonts w:ascii="Calibri" w:eastAsia="Calibri" w:hAnsi="Calibri" w:cs="Calibri"/>
-          <w:lang w:val="es-CL"/>
-        </w:rPr>
-      </w:pPr>
-    </w:p>
-    <w:p>
-      <w:pPr>
-        <w:rPr>
-          <w:rFonts w:ascii="Calibri" w:eastAsia="Calibri" w:hAnsi="Calibri" w:cs="Calibri"/>
-          <w:lang w:val="es-CL"/>
-        </w:rPr>
-      </w:pPr>
-    </w:p>
-    <w:p>
-      <w:pPr>
-        <w:rPr>
-          <w:rFonts w:ascii="Calibri" w:eastAsia="Calibri" w:hAnsi="Calibri" w:cs="Calibri"/>
           <w:b/>
           <w:lang w:val="es-CL"/>
         </w:rPr>
@@ -1774,6 +1847,7 @@
         <w:rPr>
           <w:rFonts w:ascii="Calibri" w:eastAsia="Calibri" w:hAnsi="Calibri" w:cs="Calibri"/>
         </w:rPr>
+        <w:lastRenderedPageBreak/>
         <w:t>Parámetros</w:t>
       </w:r>
       <w:proofErr w:type="spellEnd"/>
@@ -1847,7 +1921,6 @@
         <w:rPr>
           <w:rFonts w:ascii="Calibri" w:eastAsia="Calibri" w:hAnsi="Calibri" w:cs="Calibri"/>
         </w:rPr>
-        <w:lastRenderedPageBreak/>
         <w:t>ORDER_ID, VARCHAR(16)</w:t>
       </w:r>
     </w:p>
@@ -2152,7 +2225,7 @@
           <v:rect id="rectole0000000003" o:spid="_x0000_i1027" style="width:449.25pt;height:129pt" o:ole="" o:preferrelative="t" stroked="f">
             <v:imagedata r:id="rId10" o:title=""/>
           </v:rect>
-          <o:OLEObject Type="Embed" ProgID="StaticMetafile" ShapeID="rectole0000000003" DrawAspect="Content" ObjectID="_1550051775" r:id="rId11"/>
+          <o:OLEObject Type="Embed" ProgID="StaticMetafile" ShapeID="rectole0000000003" DrawAspect="Content" ObjectID="_1550315305" r:id="rId11"/>
         </w:object>
       </w:r>
     </w:p>
@@ -2180,6 +2253,7 @@
           <w:color w:val="2E74B5"/>
           <w:sz w:val="26"/>
         </w:rPr>
+        <w:lastRenderedPageBreak/>
         <w:t>Charging System</w:t>
       </w:r>
     </w:p>
@@ -2201,7 +2275,7 @@
           <v:rect id="rectole0000000004" o:spid="_x0000_i1028" style="width:300.8pt;height:167.4pt" o:ole="" o:preferrelative="t" stroked="f">
             <v:imagedata r:id="rId12" o:title=""/>
           </v:rect>
-          <o:OLEObject Type="Embed" ProgID="StaticMetafile" ShapeID="rectole0000000004" DrawAspect="Content" ObjectID="_1550051776" r:id="rId13"/>
+          <o:OLEObject Type="Embed" ProgID="StaticMetafile" ShapeID="rectole0000000004" DrawAspect="Content" ObjectID="_1550315306" r:id="rId13"/>
         </w:object>
       </w:r>
     </w:p>
@@ -2264,7 +2338,7 @@
           <v:rect id="rectole0000000005" o:spid="_x0000_i1029" style="width:301.25pt;height:152.4pt" o:ole="" o:preferrelative="t" stroked="f">
             <v:imagedata r:id="rId14" o:title=""/>
           </v:rect>
-          <o:OLEObject Type="Embed" ProgID="StaticMetafile" ShapeID="rectole0000000005" DrawAspect="Content" ObjectID="_1550051777" r:id="rId15"/>
+          <o:OLEObject Type="Embed" ProgID="StaticMetafile" ShapeID="rectole0000000005" DrawAspect="Content" ObjectID="_1550315307" r:id="rId15"/>
         </w:object>
       </w:r>
     </w:p>

</xml_diff>

<commit_message>
Versión del proyecto integrado funcionando en su primera versión, demo presentada a Miguel el 07/03/17
</commit_message>
<xml_diff>
--- a/Documentacion/DocumentacionGeneral/DiseñoProyectoCobras2.docx
+++ b/Documentacion/DocumentacionGeneral/DiseñoProyectoCobras2.docx
@@ -619,7 +619,7 @@
           <v:rect id="rectole0000000001" o:spid="_x0000_i1025" style="width:6in;height:165pt" o:ole="" o:preferrelative="t" stroked="f">
             <v:imagedata r:id="rId6" o:title=""/>
           </v:rect>
-          <o:OLEObject Type="Embed" ProgID="StaticDib" ShapeID="rectole0000000001" DrawAspect="Content" ObjectID="_1550315303" r:id="rId7"/>
+          <o:OLEObject Type="Embed" ProgID="StaticDib" ShapeID="rectole0000000001" DrawAspect="Content" ObjectID="_1550324592" r:id="rId7"/>
         </w:object>
       </w:r>
     </w:p>
@@ -807,7 +807,7 @@
           <v:rect id="rectole0000000002" o:spid="_x0000_i1026" style="width:449.25pt;height:231.75pt" o:ole="" o:preferrelative="t" stroked="f">
             <v:imagedata r:id="rId8" o:title=""/>
           </v:rect>
-          <o:OLEObject Type="Embed" ProgID="StaticMetafile" ShapeID="rectole0000000002" DrawAspect="Content" ObjectID="_1550315304" r:id="rId9"/>
+          <o:OLEObject Type="Embed" ProgID="StaticMetafile" ShapeID="rectole0000000002" DrawAspect="Content" ObjectID="_1550324593" r:id="rId9"/>
         </w:object>
       </w:r>
     </w:p>
@@ -1517,291 +1517,305 @@
           <w:rFonts w:ascii="Calibri" w:eastAsia="Calibri" w:hAnsi="Calibri" w:cs="Calibri"/>
           <w:lang w:val="es-CL"/>
         </w:rPr>
-        <w:t>1: La orden ingresada ya existe</w:t>
-      </w:r>
-      <w:r>
-        <w:rPr>
-          <w:rFonts w:ascii="Calibri" w:eastAsia="Calibri" w:hAnsi="Calibri" w:cs="Calibri"/>
-          <w:lang w:val="es-CL"/>
-        </w:rPr>
-        <w:t xml:space="preserve"> en BD</w:t>
-      </w:r>
-    </w:p>
-    <w:p>
-      <w:pPr>
-        <w:rPr>
-          <w:rFonts w:ascii="Calibri" w:eastAsia="Calibri" w:hAnsi="Calibri" w:cs="Calibri"/>
-          <w:lang w:val="es-CL"/>
-        </w:rPr>
-      </w:pPr>
-      <w:r>
-        <w:rPr>
-          <w:rFonts w:ascii="Calibri" w:eastAsia="Calibri" w:hAnsi="Calibri" w:cs="Calibri"/>
-          <w:lang w:val="es-CL"/>
-        </w:rPr>
-        <w:t>2: Error al obtener un nuevo MSISDN</w:t>
-      </w:r>
-    </w:p>
-    <w:p>
-      <w:pPr>
-        <w:rPr>
-          <w:rFonts w:ascii="Calibri" w:eastAsia="Calibri" w:hAnsi="Calibri" w:cs="Calibri"/>
-          <w:lang w:val="es-CL"/>
-        </w:rPr>
-      </w:pPr>
-      <w:r>
-        <w:rPr>
-          <w:rFonts w:ascii="Calibri" w:eastAsia="Calibri" w:hAnsi="Calibri" w:cs="Calibri"/>
-          <w:lang w:val="es-CL"/>
-        </w:rPr>
-        <w:t xml:space="preserve">3: </w:t>
-      </w:r>
-      <w:r>
-        <w:rPr>
-          <w:rFonts w:ascii="Calibri" w:eastAsia="Calibri" w:hAnsi="Calibri" w:cs="Calibri"/>
-          <w:lang w:val="es-CL"/>
-        </w:rPr>
-        <w:t>El MSISDN entregado es nulo o no tiene el largo adecuado</w:t>
-      </w:r>
-    </w:p>
-    <w:p>
-      <w:pPr>
-        <w:rPr>
-          <w:rFonts w:ascii="Calibri" w:eastAsia="Calibri" w:hAnsi="Calibri" w:cs="Calibri"/>
-          <w:lang w:val="es-CL"/>
-        </w:rPr>
-      </w:pPr>
-      <w:r>
-        <w:rPr>
-          <w:rFonts w:ascii="Calibri" w:eastAsia="Calibri" w:hAnsi="Calibri" w:cs="Calibri"/>
-          <w:lang w:val="es-CL"/>
-        </w:rPr>
-        <w:t xml:space="preserve">4: </w:t>
-      </w:r>
-      <w:r>
-        <w:rPr>
-          <w:rFonts w:ascii="Calibri" w:eastAsia="Calibri" w:hAnsi="Calibri" w:cs="Calibri"/>
-          <w:lang w:val="es-CL"/>
-        </w:rPr>
-        <w:t>No se encuentran los parámetros de provisión en BD para la PO ingresada</w:t>
-      </w:r>
-    </w:p>
-    <w:p>
-      <w:pPr>
-        <w:rPr>
-          <w:rFonts w:ascii="Calibri" w:eastAsia="Calibri" w:hAnsi="Calibri" w:cs="Calibri"/>
-          <w:lang w:val="es-CL"/>
-        </w:rPr>
-      </w:pPr>
-      <w:r>
-        <w:rPr>
-          <w:rFonts w:ascii="Calibri" w:eastAsia="Calibri" w:hAnsi="Calibri" w:cs="Calibri"/>
-          <w:lang w:val="es-CL"/>
-        </w:rPr>
-        <w:t xml:space="preserve">5: </w:t>
-      </w:r>
-      <w:r>
-        <w:rPr>
-          <w:rFonts w:ascii="Calibri" w:eastAsia="Calibri" w:hAnsi="Calibri" w:cs="Calibri"/>
-          <w:lang w:val="es-CL"/>
-        </w:rPr>
-        <w:t>No se encuentra el código de plan de CS para la PO ingresada en la configuración de OM</w:t>
-      </w:r>
-    </w:p>
-    <w:p>
-      <w:pPr>
-        <w:rPr>
-          <w:rFonts w:ascii="Calibri" w:eastAsia="Calibri" w:hAnsi="Calibri" w:cs="Calibri"/>
-          <w:lang w:val="es-CL"/>
-        </w:rPr>
-      </w:pPr>
-      <w:r>
-        <w:rPr>
-          <w:rFonts w:ascii="Calibri" w:eastAsia="Calibri" w:hAnsi="Calibri" w:cs="Calibri"/>
-          <w:lang w:val="es-CL"/>
-        </w:rPr>
-        <w:t xml:space="preserve">6: </w:t>
-      </w:r>
-      <w:r>
-        <w:rPr>
-          <w:rFonts w:ascii="Calibri" w:eastAsia="Calibri" w:hAnsi="Calibri" w:cs="Calibri"/>
-          <w:lang w:val="es-CL"/>
-        </w:rPr>
-        <w:t>No se encuentra el código de plan de BSCS para la PO ingresada en la configuración de OM</w:t>
-      </w:r>
-    </w:p>
-    <w:p>
-      <w:pPr>
-        <w:rPr>
-          <w:rFonts w:ascii="Calibri" w:eastAsia="Calibri" w:hAnsi="Calibri" w:cs="Calibri"/>
-          <w:lang w:val="es-CL"/>
-        </w:rPr>
-      </w:pPr>
-      <w:r>
-        <w:rPr>
-          <w:rFonts w:ascii="Calibri" w:eastAsia="Calibri" w:hAnsi="Calibri" w:cs="Calibri"/>
-          <w:lang w:val="es-CL"/>
-        </w:rPr>
-        <w:t xml:space="preserve">7: </w:t>
-      </w:r>
-      <w:r>
-        <w:rPr>
-          <w:rFonts w:ascii="Calibri" w:eastAsia="Calibri" w:hAnsi="Calibri" w:cs="Calibri"/>
-          <w:lang w:val="es-CL"/>
-        </w:rPr>
-        <w:t xml:space="preserve">No se encuentra el código de </w:t>
-      </w:r>
-      <w:proofErr w:type="spellStart"/>
-      <w:r>
-        <w:rPr>
-          <w:rFonts w:ascii="Calibri" w:eastAsia="Calibri" w:hAnsi="Calibri" w:cs="Calibri"/>
-          <w:lang w:val="es-CL"/>
-        </w:rPr>
-        <w:t>profile</w:t>
-      </w:r>
-      <w:proofErr w:type="spellEnd"/>
-      <w:r>
-        <w:rPr>
-          <w:rFonts w:ascii="Calibri" w:eastAsia="Calibri" w:hAnsi="Calibri" w:cs="Calibri"/>
-          <w:lang w:val="es-CL"/>
-        </w:rPr>
-        <w:t xml:space="preserve"> de EMA para la PO ingresada en la configuración de OM</w:t>
-      </w:r>
-    </w:p>
-    <w:p>
-      <w:pPr>
-        <w:rPr>
-          <w:rFonts w:ascii="Calibri" w:eastAsia="Calibri" w:hAnsi="Calibri" w:cs="Calibri"/>
-          <w:lang w:val="es-CL"/>
-        </w:rPr>
-      </w:pPr>
-      <w:r>
-        <w:rPr>
-          <w:rFonts w:ascii="Calibri" w:eastAsia="Calibri" w:hAnsi="Calibri" w:cs="Calibri"/>
-          <w:lang w:val="es-CL"/>
-        </w:rPr>
-        <w:t>8</w:t>
-      </w:r>
-      <w:r>
-        <w:rPr>
-          <w:rFonts w:ascii="Calibri" w:eastAsia="Calibri" w:hAnsi="Calibri" w:cs="Calibri"/>
-          <w:lang w:val="es-CL"/>
-        </w:rPr>
-        <w:t xml:space="preserve">: </w:t>
-      </w:r>
-      <w:r>
-        <w:rPr>
-          <w:rFonts w:ascii="Calibri" w:eastAsia="Calibri" w:hAnsi="Calibri" w:cs="Calibri"/>
-          <w:lang w:val="es-CL"/>
-        </w:rPr>
-        <w:t>Error al grabar la Orden en BD</w:t>
-      </w:r>
-    </w:p>
-    <w:p>
-      <w:pPr>
-        <w:rPr>
-          <w:rFonts w:ascii="Calibri" w:eastAsia="Calibri" w:hAnsi="Calibri" w:cs="Calibri"/>
-          <w:lang w:val="es-CL"/>
-        </w:rPr>
-      </w:pPr>
-      <w:r>
-        <w:rPr>
-          <w:rFonts w:ascii="Calibri" w:eastAsia="Calibri" w:hAnsi="Calibri" w:cs="Calibri"/>
-          <w:lang w:val="es-CL"/>
-        </w:rPr>
-        <w:t xml:space="preserve">9: </w:t>
-      </w:r>
-      <w:r>
-        <w:rPr>
-          <w:rFonts w:ascii="Calibri" w:eastAsia="Calibri" w:hAnsi="Calibri" w:cs="Calibri"/>
-          <w:lang w:val="es-CL"/>
-        </w:rPr>
-        <w:t>Error al provisionar en CS.</w:t>
-      </w:r>
-    </w:p>
-    <w:p>
-      <w:pPr>
-        <w:rPr>
-          <w:rFonts w:ascii="Calibri" w:eastAsia="Calibri" w:hAnsi="Calibri" w:cs="Calibri"/>
-          <w:lang w:val="es-CL"/>
-        </w:rPr>
-      </w:pPr>
-      <w:r>
-        <w:rPr>
-          <w:rFonts w:ascii="Calibri" w:eastAsia="Calibri" w:hAnsi="Calibri" w:cs="Calibri"/>
-          <w:lang w:val="es-CL"/>
-        </w:rPr>
-        <w:t>10: Error al provisionar en BSCS</w:t>
-      </w:r>
-      <w:r>
-        <w:rPr>
-          <w:rFonts w:ascii="Calibri" w:eastAsia="Calibri" w:hAnsi="Calibri" w:cs="Calibri"/>
-          <w:lang w:val="es-CL"/>
-        </w:rPr>
-        <w:t>.</w:t>
-      </w:r>
-    </w:p>
-    <w:p>
-      <w:pPr>
-        <w:rPr>
-          <w:rFonts w:ascii="Calibri" w:eastAsia="Calibri" w:hAnsi="Calibri" w:cs="Calibri"/>
-          <w:lang w:val="es-CL"/>
-        </w:rPr>
-      </w:pPr>
-      <w:r>
-        <w:rPr>
-          <w:rFonts w:ascii="Calibri" w:eastAsia="Calibri" w:hAnsi="Calibri" w:cs="Calibri"/>
-          <w:lang w:val="es-CL"/>
-        </w:rPr>
-        <w:t xml:space="preserve">11: </w:t>
-      </w:r>
-      <w:r>
-        <w:rPr>
-          <w:rFonts w:ascii="Calibri" w:eastAsia="Calibri" w:hAnsi="Calibri" w:cs="Calibri"/>
-          <w:lang w:val="es-CL"/>
-        </w:rPr>
-        <w:t>Error al provisionar en EMA.</w:t>
-      </w:r>
-    </w:p>
-    <w:p>
-      <w:pPr>
-        <w:rPr>
-          <w:rFonts w:ascii="Calibri" w:eastAsia="Calibri" w:hAnsi="Calibri" w:cs="Calibri"/>
-          <w:lang w:val="es-CL"/>
-        </w:rPr>
-      </w:pPr>
-      <w:r>
-        <w:rPr>
-          <w:rFonts w:ascii="Calibri" w:eastAsia="Calibri" w:hAnsi="Calibri" w:cs="Calibri"/>
-          <w:lang w:val="es-CL"/>
-        </w:rPr>
-        <w:t xml:space="preserve">12: </w:t>
-      </w:r>
-      <w:r>
-        <w:rPr>
-          <w:rFonts w:ascii="Calibri" w:eastAsia="Calibri" w:hAnsi="Calibri" w:cs="Calibri"/>
-          <w:lang w:val="es-CL"/>
-        </w:rPr>
-        <w:t>No viene una PO Básica para provisionar</w:t>
-      </w:r>
-    </w:p>
-    <w:p>
-      <w:pPr>
-        <w:rPr>
-          <w:rFonts w:ascii="Calibri" w:eastAsia="Calibri" w:hAnsi="Calibri" w:cs="Calibri"/>
-          <w:lang w:val="es-CL"/>
-        </w:rPr>
-      </w:pPr>
-    </w:p>
-    <w:p>
-      <w:pPr>
-        <w:rPr>
-          <w:rFonts w:ascii="Calibri" w:eastAsia="Calibri" w:hAnsi="Calibri" w:cs="Calibri"/>
-          <w:lang w:val="es-CL"/>
-        </w:rPr>
-      </w:pPr>
+        <w:t xml:space="preserve">1: La orden ingresada </w:t>
+      </w:r>
+      <w:r>
+        <w:rPr>
+          <w:rFonts w:ascii="Calibri" w:eastAsia="Calibri" w:hAnsi="Calibri" w:cs="Calibri"/>
+          <w:lang w:val="es-CL"/>
+        </w:rPr>
+        <w:t>no</w:t>
+      </w:r>
       <w:bookmarkStart w:id="0" w:name="_GoBack"/>
       <w:bookmarkEnd w:id="0"/>
+      <w:r>
+        <w:rPr>
+          <w:rFonts w:ascii="Calibri" w:eastAsia="Calibri" w:hAnsi="Calibri" w:cs="Calibri"/>
+          <w:lang w:val="es-CL"/>
+        </w:rPr>
+        <w:t xml:space="preserve"> existe</w:t>
+      </w:r>
+      <w:r>
+        <w:rPr>
+          <w:rFonts w:ascii="Calibri" w:eastAsia="Calibri" w:hAnsi="Calibri" w:cs="Calibri"/>
+          <w:lang w:val="es-CL"/>
+        </w:rPr>
+        <w:t xml:space="preserve"> en BD</w:t>
+      </w:r>
+    </w:p>
+    <w:p>
+      <w:pPr>
+        <w:rPr>
+          <w:rFonts w:ascii="Calibri" w:eastAsia="Calibri" w:hAnsi="Calibri" w:cs="Calibri"/>
+          <w:lang w:val="es-CL"/>
+        </w:rPr>
+      </w:pPr>
+      <w:r>
+        <w:rPr>
+          <w:rFonts w:ascii="Calibri" w:eastAsia="Calibri" w:hAnsi="Calibri" w:cs="Calibri"/>
+          <w:lang w:val="es-CL"/>
+        </w:rPr>
+        <w:t>2: Error al obtener un nuevo MSISDN</w:t>
+      </w:r>
+    </w:p>
+    <w:p>
+      <w:pPr>
+        <w:rPr>
+          <w:rFonts w:ascii="Calibri" w:eastAsia="Calibri" w:hAnsi="Calibri" w:cs="Calibri"/>
+          <w:lang w:val="es-CL"/>
+        </w:rPr>
+      </w:pPr>
+      <w:r>
+        <w:rPr>
+          <w:rFonts w:ascii="Calibri" w:eastAsia="Calibri" w:hAnsi="Calibri" w:cs="Calibri"/>
+          <w:lang w:val="es-CL"/>
+        </w:rPr>
+        <w:t xml:space="preserve">3: </w:t>
+      </w:r>
+      <w:r>
+        <w:rPr>
+          <w:rFonts w:ascii="Calibri" w:eastAsia="Calibri" w:hAnsi="Calibri" w:cs="Calibri"/>
+          <w:lang w:val="es-CL"/>
+        </w:rPr>
+        <w:t>El MSISDN entregado es nulo o no tiene el largo adecuado</w:t>
+      </w:r>
+    </w:p>
+    <w:p>
+      <w:pPr>
+        <w:rPr>
+          <w:rFonts w:ascii="Calibri" w:eastAsia="Calibri" w:hAnsi="Calibri" w:cs="Calibri"/>
+          <w:lang w:val="es-CL"/>
+        </w:rPr>
+      </w:pPr>
+      <w:r>
+        <w:rPr>
+          <w:rFonts w:ascii="Calibri" w:eastAsia="Calibri" w:hAnsi="Calibri" w:cs="Calibri"/>
+          <w:lang w:val="es-CL"/>
+        </w:rPr>
+        <w:t xml:space="preserve">4: </w:t>
+      </w:r>
+      <w:r>
+        <w:rPr>
+          <w:rFonts w:ascii="Calibri" w:eastAsia="Calibri" w:hAnsi="Calibri" w:cs="Calibri"/>
+          <w:lang w:val="es-CL"/>
+        </w:rPr>
+        <w:t>No se encuentran los parámetros de provisión en BD para la PO ingresada</w:t>
+      </w:r>
+    </w:p>
+    <w:p>
+      <w:pPr>
+        <w:rPr>
+          <w:rFonts w:ascii="Calibri" w:eastAsia="Calibri" w:hAnsi="Calibri" w:cs="Calibri"/>
+          <w:lang w:val="es-CL"/>
+        </w:rPr>
+      </w:pPr>
+      <w:r>
+        <w:rPr>
+          <w:rFonts w:ascii="Calibri" w:eastAsia="Calibri" w:hAnsi="Calibri" w:cs="Calibri"/>
+          <w:lang w:val="es-CL"/>
+        </w:rPr>
+        <w:t xml:space="preserve">5: </w:t>
+      </w:r>
+      <w:r>
+        <w:rPr>
+          <w:rFonts w:ascii="Calibri" w:eastAsia="Calibri" w:hAnsi="Calibri" w:cs="Calibri"/>
+          <w:lang w:val="es-CL"/>
+        </w:rPr>
+        <w:t>No se encuentra el código de plan de CS para la PO ingresada en la configuración de OM</w:t>
+      </w:r>
+    </w:p>
+    <w:p>
+      <w:pPr>
+        <w:rPr>
+          <w:rFonts w:ascii="Calibri" w:eastAsia="Calibri" w:hAnsi="Calibri" w:cs="Calibri"/>
+          <w:lang w:val="es-CL"/>
+        </w:rPr>
+      </w:pPr>
+      <w:r>
+        <w:rPr>
+          <w:rFonts w:ascii="Calibri" w:eastAsia="Calibri" w:hAnsi="Calibri" w:cs="Calibri"/>
+          <w:lang w:val="es-CL"/>
+        </w:rPr>
+        <w:t xml:space="preserve">6: </w:t>
+      </w:r>
+      <w:r>
+        <w:rPr>
+          <w:rFonts w:ascii="Calibri" w:eastAsia="Calibri" w:hAnsi="Calibri" w:cs="Calibri"/>
+          <w:lang w:val="es-CL"/>
+        </w:rPr>
+        <w:t>No se encuentra el código de plan de BSCS para la PO ingresada en la configuración de OM</w:t>
+      </w:r>
+    </w:p>
+    <w:p>
+      <w:pPr>
+        <w:rPr>
+          <w:rFonts w:ascii="Calibri" w:eastAsia="Calibri" w:hAnsi="Calibri" w:cs="Calibri"/>
+          <w:lang w:val="es-CL"/>
+        </w:rPr>
+      </w:pPr>
+      <w:r>
+        <w:rPr>
+          <w:rFonts w:ascii="Calibri" w:eastAsia="Calibri" w:hAnsi="Calibri" w:cs="Calibri"/>
+          <w:lang w:val="es-CL"/>
+        </w:rPr>
+        <w:t xml:space="preserve">7: </w:t>
+      </w:r>
+      <w:r>
+        <w:rPr>
+          <w:rFonts w:ascii="Calibri" w:eastAsia="Calibri" w:hAnsi="Calibri" w:cs="Calibri"/>
+          <w:lang w:val="es-CL"/>
+        </w:rPr>
+        <w:t xml:space="preserve">No se encuentra el código de </w:t>
+      </w:r>
+      <w:proofErr w:type="spellStart"/>
+      <w:r>
+        <w:rPr>
+          <w:rFonts w:ascii="Calibri" w:eastAsia="Calibri" w:hAnsi="Calibri" w:cs="Calibri"/>
+          <w:lang w:val="es-CL"/>
+        </w:rPr>
+        <w:t>profile</w:t>
+      </w:r>
+      <w:proofErr w:type="spellEnd"/>
+      <w:r>
+        <w:rPr>
+          <w:rFonts w:ascii="Calibri" w:eastAsia="Calibri" w:hAnsi="Calibri" w:cs="Calibri"/>
+          <w:lang w:val="es-CL"/>
+        </w:rPr>
+        <w:t xml:space="preserve"> de EMA para la PO ingresada en la configuración de OM</w:t>
+      </w:r>
+    </w:p>
+    <w:p>
+      <w:pPr>
+        <w:rPr>
+          <w:rFonts w:ascii="Calibri" w:eastAsia="Calibri" w:hAnsi="Calibri" w:cs="Calibri"/>
+          <w:lang w:val="es-CL"/>
+        </w:rPr>
+      </w:pPr>
+      <w:r>
+        <w:rPr>
+          <w:rFonts w:ascii="Calibri" w:eastAsia="Calibri" w:hAnsi="Calibri" w:cs="Calibri"/>
+          <w:lang w:val="es-CL"/>
+        </w:rPr>
+        <w:t>8</w:t>
+      </w:r>
+      <w:r>
+        <w:rPr>
+          <w:rFonts w:ascii="Calibri" w:eastAsia="Calibri" w:hAnsi="Calibri" w:cs="Calibri"/>
+          <w:lang w:val="es-CL"/>
+        </w:rPr>
+        <w:t xml:space="preserve">: </w:t>
+      </w:r>
+      <w:r>
+        <w:rPr>
+          <w:rFonts w:ascii="Calibri" w:eastAsia="Calibri" w:hAnsi="Calibri" w:cs="Calibri"/>
+          <w:lang w:val="es-CL"/>
+        </w:rPr>
+        <w:t>Error al grabar la Orden en BD</w:t>
+      </w:r>
+    </w:p>
+    <w:p>
+      <w:pPr>
+        <w:rPr>
+          <w:rFonts w:ascii="Calibri" w:eastAsia="Calibri" w:hAnsi="Calibri" w:cs="Calibri"/>
+          <w:lang w:val="es-CL"/>
+        </w:rPr>
+      </w:pPr>
+      <w:r>
+        <w:rPr>
+          <w:rFonts w:ascii="Calibri" w:eastAsia="Calibri" w:hAnsi="Calibri" w:cs="Calibri"/>
+          <w:lang w:val="es-CL"/>
+        </w:rPr>
+        <w:t xml:space="preserve">9: </w:t>
+      </w:r>
+      <w:r>
+        <w:rPr>
+          <w:rFonts w:ascii="Calibri" w:eastAsia="Calibri" w:hAnsi="Calibri" w:cs="Calibri"/>
+          <w:lang w:val="es-CL"/>
+        </w:rPr>
+        <w:t>Error al provisionar en CS.</w:t>
+      </w:r>
+    </w:p>
+    <w:p>
+      <w:pPr>
+        <w:rPr>
+          <w:rFonts w:ascii="Calibri" w:eastAsia="Calibri" w:hAnsi="Calibri" w:cs="Calibri"/>
+          <w:lang w:val="es-CL"/>
+        </w:rPr>
+      </w:pPr>
+      <w:r>
+        <w:rPr>
+          <w:rFonts w:ascii="Calibri" w:eastAsia="Calibri" w:hAnsi="Calibri" w:cs="Calibri"/>
+          <w:lang w:val="es-CL"/>
+        </w:rPr>
+        <w:t>10: Error al provisionar en BSCS</w:t>
+      </w:r>
+      <w:r>
+        <w:rPr>
+          <w:rFonts w:ascii="Calibri" w:eastAsia="Calibri" w:hAnsi="Calibri" w:cs="Calibri"/>
+          <w:lang w:val="es-CL"/>
+        </w:rPr>
+        <w:t>.</w:t>
+      </w:r>
+    </w:p>
+    <w:p>
+      <w:pPr>
+        <w:rPr>
+          <w:rFonts w:ascii="Calibri" w:eastAsia="Calibri" w:hAnsi="Calibri" w:cs="Calibri"/>
+          <w:lang w:val="es-CL"/>
+        </w:rPr>
+      </w:pPr>
+      <w:r>
+        <w:rPr>
+          <w:rFonts w:ascii="Calibri" w:eastAsia="Calibri" w:hAnsi="Calibri" w:cs="Calibri"/>
+          <w:lang w:val="es-CL"/>
+        </w:rPr>
+        <w:t xml:space="preserve">11: </w:t>
+      </w:r>
+      <w:r>
+        <w:rPr>
+          <w:rFonts w:ascii="Calibri" w:eastAsia="Calibri" w:hAnsi="Calibri" w:cs="Calibri"/>
+          <w:lang w:val="es-CL"/>
+        </w:rPr>
+        <w:t>Error al provisionar en EMA.</w:t>
+      </w:r>
+    </w:p>
+    <w:p>
+      <w:pPr>
+        <w:rPr>
+          <w:rFonts w:ascii="Calibri" w:eastAsia="Calibri" w:hAnsi="Calibri" w:cs="Calibri"/>
+          <w:lang w:val="es-CL"/>
+        </w:rPr>
+      </w:pPr>
+      <w:r>
+        <w:rPr>
+          <w:rFonts w:ascii="Calibri" w:eastAsia="Calibri" w:hAnsi="Calibri" w:cs="Calibri"/>
+          <w:lang w:val="es-CL"/>
+        </w:rPr>
+        <w:t xml:space="preserve">12: </w:t>
+      </w:r>
+      <w:r>
+        <w:rPr>
+          <w:rFonts w:ascii="Calibri" w:eastAsia="Calibri" w:hAnsi="Calibri" w:cs="Calibri"/>
+          <w:lang w:val="es-CL"/>
+        </w:rPr>
+        <w:t>No viene una PO Básica para provisionar</w:t>
+      </w:r>
+    </w:p>
+    <w:p>
+      <w:pPr>
+        <w:rPr>
+          <w:rFonts w:ascii="Calibri" w:eastAsia="Calibri" w:hAnsi="Calibri" w:cs="Calibri"/>
+          <w:lang w:val="es-CL"/>
+        </w:rPr>
+      </w:pPr>
+    </w:p>
+    <w:p>
+      <w:pPr>
+        <w:rPr>
+          <w:rFonts w:ascii="Calibri" w:eastAsia="Calibri" w:hAnsi="Calibri" w:cs="Calibri"/>
+          <w:lang w:val="es-CL"/>
+        </w:rPr>
+      </w:pPr>
     </w:p>
     <w:p>
       <w:pPr>
@@ -2225,7 +2239,7 @@
           <v:rect id="rectole0000000003" o:spid="_x0000_i1027" style="width:449.25pt;height:129pt" o:ole="" o:preferrelative="t" stroked="f">
             <v:imagedata r:id="rId10" o:title=""/>
           </v:rect>
-          <o:OLEObject Type="Embed" ProgID="StaticMetafile" ShapeID="rectole0000000003" DrawAspect="Content" ObjectID="_1550315305" r:id="rId11"/>
+          <o:OLEObject Type="Embed" ProgID="StaticMetafile" ShapeID="rectole0000000003" DrawAspect="Content" ObjectID="_1550324594" r:id="rId11"/>
         </w:object>
       </w:r>
     </w:p>
@@ -2272,10 +2286,10 @@
       </w:pPr>
       <w:r>
         <w:object w:dxaOrig="5997" w:dyaOrig="3349">
-          <v:rect id="rectole0000000004" o:spid="_x0000_i1028" style="width:300.8pt;height:167.4pt" o:ole="" o:preferrelative="t" stroked="f">
+          <v:rect id="rectole0000000004" o:spid="_x0000_i1028" style="width:300.75pt;height:167.25pt" o:ole="" o:preferrelative="t" stroked="f">
             <v:imagedata r:id="rId12" o:title=""/>
           </v:rect>
-          <o:OLEObject Type="Embed" ProgID="StaticMetafile" ShapeID="rectole0000000004" DrawAspect="Content" ObjectID="_1550315306" r:id="rId13"/>
+          <o:OLEObject Type="Embed" ProgID="StaticMetafile" ShapeID="rectole0000000004" DrawAspect="Content" ObjectID="_1550324595" r:id="rId13"/>
         </w:object>
       </w:r>
     </w:p>
@@ -2335,10 +2349,10 @@
       </w:pPr>
       <w:r>
         <w:object w:dxaOrig="6029" w:dyaOrig="3046">
-          <v:rect id="rectole0000000005" o:spid="_x0000_i1029" style="width:301.25pt;height:152.4pt" o:ole="" o:preferrelative="t" stroked="f">
+          <v:rect id="rectole0000000005" o:spid="_x0000_i1029" style="width:301.5pt;height:152.25pt" o:ole="" o:preferrelative="t" stroked="f">
             <v:imagedata r:id="rId14" o:title=""/>
           </v:rect>
-          <o:OLEObject Type="Embed" ProgID="StaticMetafile" ShapeID="rectole0000000005" DrawAspect="Content" ObjectID="_1550315307" r:id="rId15"/>
+          <o:OLEObject Type="Embed" ProgID="StaticMetafile" ShapeID="rectole0000000005" DrawAspect="Content" ObjectID="_1550324596" r:id="rId15"/>
         </w:object>
       </w:r>
     </w:p>

</xml_diff>

<commit_message>
OM funcionando con el proceso de desprovision
</commit_message>
<xml_diff>
--- a/Documentacion/DocumentacionGeneral/DiseñoProyectoCobras2.docx
+++ b/Documentacion/DocumentacionGeneral/DiseñoProyectoCobras2.docx
@@ -619,7 +619,7 @@
           <v:rect id="rectole0000000001" o:spid="_x0000_i1025" style="width:6in;height:165pt" o:ole="" o:preferrelative="t" stroked="f">
             <v:imagedata r:id="rId6" o:title=""/>
           </v:rect>
-          <o:OLEObject Type="Embed" ProgID="StaticDib" ShapeID="rectole0000000001" DrawAspect="Content" ObjectID="_1550324592" r:id="rId7"/>
+          <o:OLEObject Type="Embed" ProgID="StaticDib" ShapeID="rectole0000000001" DrawAspect="Content" ObjectID="_1550479372" r:id="rId7"/>
         </w:object>
       </w:r>
     </w:p>
@@ -807,7 +807,7 @@
           <v:rect id="rectole0000000002" o:spid="_x0000_i1026" style="width:449.25pt;height:231.75pt" o:ole="" o:preferrelative="t" stroked="f">
             <v:imagedata r:id="rId8" o:title=""/>
           </v:rect>
-          <o:OLEObject Type="Embed" ProgID="StaticMetafile" ShapeID="rectole0000000002" DrawAspect="Content" ObjectID="_1550324593" r:id="rId9"/>
+          <o:OLEObject Type="Embed" ProgID="StaticMetafile" ShapeID="rectole0000000002" DrawAspect="Content" ObjectID="_1550479373" r:id="rId9"/>
         </w:object>
       </w:r>
     </w:p>
@@ -1526,288 +1526,324 @@
         </w:rPr>
         <w:t>no</w:t>
       </w:r>
+      <w:r>
+        <w:rPr>
+          <w:rFonts w:ascii="Calibri" w:eastAsia="Calibri" w:hAnsi="Calibri" w:cs="Calibri"/>
+          <w:lang w:val="es-CL"/>
+        </w:rPr>
+        <w:t xml:space="preserve"> existe</w:t>
+      </w:r>
+      <w:r>
+        <w:rPr>
+          <w:rFonts w:ascii="Calibri" w:eastAsia="Calibri" w:hAnsi="Calibri" w:cs="Calibri"/>
+          <w:lang w:val="es-CL"/>
+        </w:rPr>
+        <w:t xml:space="preserve"> en BD</w:t>
+      </w:r>
+    </w:p>
+    <w:p>
+      <w:pPr>
+        <w:rPr>
+          <w:rFonts w:ascii="Calibri" w:eastAsia="Calibri" w:hAnsi="Calibri" w:cs="Calibri"/>
+          <w:lang w:val="es-CL"/>
+        </w:rPr>
+      </w:pPr>
+      <w:r>
+        <w:rPr>
+          <w:rFonts w:ascii="Calibri" w:eastAsia="Calibri" w:hAnsi="Calibri" w:cs="Calibri"/>
+          <w:lang w:val="es-CL"/>
+        </w:rPr>
+        <w:t>2: Error al obtener un nuevo MSISDN</w:t>
+      </w:r>
+    </w:p>
+    <w:p>
+      <w:pPr>
+        <w:rPr>
+          <w:rFonts w:ascii="Calibri" w:eastAsia="Calibri" w:hAnsi="Calibri" w:cs="Calibri"/>
+          <w:lang w:val="es-CL"/>
+        </w:rPr>
+      </w:pPr>
+      <w:r>
+        <w:rPr>
+          <w:rFonts w:ascii="Calibri" w:eastAsia="Calibri" w:hAnsi="Calibri" w:cs="Calibri"/>
+          <w:lang w:val="es-CL"/>
+        </w:rPr>
+        <w:t xml:space="preserve">3: </w:t>
+      </w:r>
+      <w:r>
+        <w:rPr>
+          <w:rFonts w:ascii="Calibri" w:eastAsia="Calibri" w:hAnsi="Calibri" w:cs="Calibri"/>
+          <w:lang w:val="es-CL"/>
+        </w:rPr>
+        <w:t>El MSISDN entregado es nulo o no tiene el largo adecuado</w:t>
+      </w:r>
+    </w:p>
+    <w:p>
+      <w:pPr>
+        <w:rPr>
+          <w:rFonts w:ascii="Calibri" w:eastAsia="Calibri" w:hAnsi="Calibri" w:cs="Calibri"/>
+          <w:lang w:val="es-CL"/>
+        </w:rPr>
+      </w:pPr>
+      <w:r>
+        <w:rPr>
+          <w:rFonts w:ascii="Calibri" w:eastAsia="Calibri" w:hAnsi="Calibri" w:cs="Calibri"/>
+          <w:lang w:val="es-CL"/>
+        </w:rPr>
+        <w:t xml:space="preserve">4: </w:t>
+      </w:r>
+      <w:r>
+        <w:rPr>
+          <w:rFonts w:ascii="Calibri" w:eastAsia="Calibri" w:hAnsi="Calibri" w:cs="Calibri"/>
+          <w:lang w:val="es-CL"/>
+        </w:rPr>
+        <w:t>No se encuentran los parámetros de provisión en BD para la PO ingresada</w:t>
+      </w:r>
+    </w:p>
+    <w:p>
+      <w:pPr>
+        <w:rPr>
+          <w:rFonts w:ascii="Calibri" w:eastAsia="Calibri" w:hAnsi="Calibri" w:cs="Calibri"/>
+          <w:lang w:val="es-CL"/>
+        </w:rPr>
+      </w:pPr>
+      <w:r>
+        <w:rPr>
+          <w:rFonts w:ascii="Calibri" w:eastAsia="Calibri" w:hAnsi="Calibri" w:cs="Calibri"/>
+          <w:lang w:val="es-CL"/>
+        </w:rPr>
+        <w:t xml:space="preserve">5: </w:t>
+      </w:r>
+      <w:r>
+        <w:rPr>
+          <w:rFonts w:ascii="Calibri" w:eastAsia="Calibri" w:hAnsi="Calibri" w:cs="Calibri"/>
+          <w:lang w:val="es-CL"/>
+        </w:rPr>
+        <w:t>No se encuentra el código de plan de CS para la PO ingresada en la configuración de OM</w:t>
+      </w:r>
+    </w:p>
+    <w:p>
+      <w:pPr>
+        <w:rPr>
+          <w:rFonts w:ascii="Calibri" w:eastAsia="Calibri" w:hAnsi="Calibri" w:cs="Calibri"/>
+          <w:lang w:val="es-CL"/>
+        </w:rPr>
+      </w:pPr>
+      <w:r>
+        <w:rPr>
+          <w:rFonts w:ascii="Calibri" w:eastAsia="Calibri" w:hAnsi="Calibri" w:cs="Calibri"/>
+          <w:lang w:val="es-CL"/>
+        </w:rPr>
+        <w:t xml:space="preserve">6: </w:t>
+      </w:r>
+      <w:r>
+        <w:rPr>
+          <w:rFonts w:ascii="Calibri" w:eastAsia="Calibri" w:hAnsi="Calibri" w:cs="Calibri"/>
+          <w:lang w:val="es-CL"/>
+        </w:rPr>
+        <w:t>No se encuentra el código de plan de BSCS para la PO ingresada en la configuración de OM</w:t>
+      </w:r>
+    </w:p>
+    <w:p>
+      <w:pPr>
+        <w:rPr>
+          <w:rFonts w:ascii="Calibri" w:eastAsia="Calibri" w:hAnsi="Calibri" w:cs="Calibri"/>
+          <w:lang w:val="es-CL"/>
+        </w:rPr>
+      </w:pPr>
+      <w:r>
+        <w:rPr>
+          <w:rFonts w:ascii="Calibri" w:eastAsia="Calibri" w:hAnsi="Calibri" w:cs="Calibri"/>
+          <w:lang w:val="es-CL"/>
+        </w:rPr>
+        <w:t xml:space="preserve">7: </w:t>
+      </w:r>
+      <w:r>
+        <w:rPr>
+          <w:rFonts w:ascii="Calibri" w:eastAsia="Calibri" w:hAnsi="Calibri" w:cs="Calibri"/>
+          <w:lang w:val="es-CL"/>
+        </w:rPr>
+        <w:t xml:space="preserve">No se encuentra el código de </w:t>
+      </w:r>
+      <w:proofErr w:type="spellStart"/>
+      <w:r>
+        <w:rPr>
+          <w:rFonts w:ascii="Calibri" w:eastAsia="Calibri" w:hAnsi="Calibri" w:cs="Calibri"/>
+          <w:lang w:val="es-CL"/>
+        </w:rPr>
+        <w:t>profile</w:t>
+      </w:r>
+      <w:proofErr w:type="spellEnd"/>
+      <w:r>
+        <w:rPr>
+          <w:rFonts w:ascii="Calibri" w:eastAsia="Calibri" w:hAnsi="Calibri" w:cs="Calibri"/>
+          <w:lang w:val="es-CL"/>
+        </w:rPr>
+        <w:t xml:space="preserve"> de EMA para la PO ingresada en la configuración de OM</w:t>
+      </w:r>
+    </w:p>
+    <w:p>
+      <w:pPr>
+        <w:rPr>
+          <w:rFonts w:ascii="Calibri" w:eastAsia="Calibri" w:hAnsi="Calibri" w:cs="Calibri"/>
+          <w:lang w:val="es-CL"/>
+        </w:rPr>
+      </w:pPr>
+      <w:r>
+        <w:rPr>
+          <w:rFonts w:ascii="Calibri" w:eastAsia="Calibri" w:hAnsi="Calibri" w:cs="Calibri"/>
+          <w:lang w:val="es-CL"/>
+        </w:rPr>
+        <w:t>8</w:t>
+      </w:r>
+      <w:r>
+        <w:rPr>
+          <w:rFonts w:ascii="Calibri" w:eastAsia="Calibri" w:hAnsi="Calibri" w:cs="Calibri"/>
+          <w:lang w:val="es-CL"/>
+        </w:rPr>
+        <w:t xml:space="preserve">: </w:t>
+      </w:r>
+      <w:r>
+        <w:rPr>
+          <w:rFonts w:ascii="Calibri" w:eastAsia="Calibri" w:hAnsi="Calibri" w:cs="Calibri"/>
+          <w:lang w:val="es-CL"/>
+        </w:rPr>
+        <w:t>Error al grabar la Orden en BD</w:t>
+      </w:r>
+    </w:p>
+    <w:p>
+      <w:pPr>
+        <w:rPr>
+          <w:rFonts w:ascii="Calibri" w:eastAsia="Calibri" w:hAnsi="Calibri" w:cs="Calibri"/>
+          <w:lang w:val="es-CL"/>
+        </w:rPr>
+      </w:pPr>
+      <w:r>
+        <w:rPr>
+          <w:rFonts w:ascii="Calibri" w:eastAsia="Calibri" w:hAnsi="Calibri" w:cs="Calibri"/>
+          <w:lang w:val="es-CL"/>
+        </w:rPr>
+        <w:t xml:space="preserve">9: </w:t>
+      </w:r>
+      <w:r>
+        <w:rPr>
+          <w:rFonts w:ascii="Calibri" w:eastAsia="Calibri" w:hAnsi="Calibri" w:cs="Calibri"/>
+          <w:lang w:val="es-CL"/>
+        </w:rPr>
+        <w:t>Error al provisionar en CS.</w:t>
+      </w:r>
+    </w:p>
+    <w:p>
+      <w:pPr>
+        <w:rPr>
+          <w:rFonts w:ascii="Calibri" w:eastAsia="Calibri" w:hAnsi="Calibri" w:cs="Calibri"/>
+          <w:lang w:val="es-CL"/>
+        </w:rPr>
+      </w:pPr>
+      <w:r>
+        <w:rPr>
+          <w:rFonts w:ascii="Calibri" w:eastAsia="Calibri" w:hAnsi="Calibri" w:cs="Calibri"/>
+          <w:lang w:val="es-CL"/>
+        </w:rPr>
+        <w:t>10: Error al provisionar en BSCS</w:t>
+      </w:r>
+      <w:r>
+        <w:rPr>
+          <w:rFonts w:ascii="Calibri" w:eastAsia="Calibri" w:hAnsi="Calibri" w:cs="Calibri"/>
+          <w:lang w:val="es-CL"/>
+        </w:rPr>
+        <w:t>.</w:t>
+      </w:r>
+    </w:p>
+    <w:p>
+      <w:pPr>
+        <w:rPr>
+          <w:rFonts w:ascii="Calibri" w:eastAsia="Calibri" w:hAnsi="Calibri" w:cs="Calibri"/>
+          <w:lang w:val="es-CL"/>
+        </w:rPr>
+      </w:pPr>
+      <w:r>
+        <w:rPr>
+          <w:rFonts w:ascii="Calibri" w:eastAsia="Calibri" w:hAnsi="Calibri" w:cs="Calibri"/>
+          <w:lang w:val="es-CL"/>
+        </w:rPr>
+        <w:t xml:space="preserve">11: </w:t>
+      </w:r>
+      <w:r>
+        <w:rPr>
+          <w:rFonts w:ascii="Calibri" w:eastAsia="Calibri" w:hAnsi="Calibri" w:cs="Calibri"/>
+          <w:lang w:val="es-CL"/>
+        </w:rPr>
+        <w:t>Error al provisionar en EMA.</w:t>
+      </w:r>
+    </w:p>
+    <w:p>
+      <w:pPr>
+        <w:rPr>
+          <w:rFonts w:ascii="Calibri" w:eastAsia="Calibri" w:hAnsi="Calibri" w:cs="Calibri"/>
+          <w:lang w:val="es-CL"/>
+        </w:rPr>
+      </w:pPr>
+      <w:r>
+        <w:rPr>
+          <w:rFonts w:ascii="Calibri" w:eastAsia="Calibri" w:hAnsi="Calibri" w:cs="Calibri"/>
+          <w:lang w:val="es-CL"/>
+        </w:rPr>
+        <w:t xml:space="preserve">12: </w:t>
+      </w:r>
+      <w:r>
+        <w:rPr>
+          <w:rFonts w:ascii="Calibri" w:eastAsia="Calibri" w:hAnsi="Calibri" w:cs="Calibri"/>
+          <w:lang w:val="es-CL"/>
+        </w:rPr>
+        <w:t>No viene una PO Básica para provisionar</w:t>
+      </w:r>
+    </w:p>
+    <w:p>
+      <w:pPr>
+        <w:rPr>
+          <w:rFonts w:ascii="Calibri" w:eastAsia="Calibri" w:hAnsi="Calibri" w:cs="Calibri"/>
+          <w:lang w:val="es-CL"/>
+        </w:rPr>
+      </w:pPr>
+      <w:r>
+        <w:rPr>
+          <w:rFonts w:ascii="Calibri" w:eastAsia="Calibri" w:hAnsi="Calibri" w:cs="Calibri"/>
+          <w:lang w:val="es-CL"/>
+        </w:rPr>
+        <w:t xml:space="preserve">13: </w:t>
+      </w:r>
+      <w:r>
+        <w:rPr>
+          <w:rFonts w:ascii="Calibri" w:eastAsia="Calibri" w:hAnsi="Calibri" w:cs="Calibri"/>
+          <w:lang w:val="es-CL"/>
+        </w:rPr>
+        <w:t>El tipo de orden ingresada al proceso de provisión no es del tipo correcto.</w:t>
+      </w:r>
+    </w:p>
+    <w:p>
+      <w:pPr>
+        <w:rPr>
+          <w:rFonts w:ascii="Calibri" w:eastAsia="Calibri" w:hAnsi="Calibri" w:cs="Calibri"/>
+          <w:lang w:val="es-CL"/>
+        </w:rPr>
+      </w:pPr>
+      <w:r>
+        <w:rPr>
+          <w:rFonts w:ascii="Calibri" w:eastAsia="Calibri" w:hAnsi="Calibri" w:cs="Calibri"/>
+          <w:lang w:val="es-CL"/>
+        </w:rPr>
+        <w:t xml:space="preserve">14: </w:t>
+      </w:r>
+      <w:r>
+        <w:rPr>
+          <w:rFonts w:ascii="Calibri" w:eastAsia="Calibri" w:hAnsi="Calibri" w:cs="Calibri"/>
+          <w:lang w:val="es-CL"/>
+        </w:rPr>
+        <w:t>No se encuentra el servicio que se desea dar de baja.</w:t>
+      </w:r>
       <w:bookmarkStart w:id="0" w:name="_GoBack"/>
       <w:bookmarkEnd w:id="0"/>
-      <w:r>
-        <w:rPr>
-          <w:rFonts w:ascii="Calibri" w:eastAsia="Calibri" w:hAnsi="Calibri" w:cs="Calibri"/>
-          <w:lang w:val="es-CL"/>
-        </w:rPr>
-        <w:t xml:space="preserve"> existe</w:t>
-      </w:r>
-      <w:r>
-        <w:rPr>
-          <w:rFonts w:ascii="Calibri" w:eastAsia="Calibri" w:hAnsi="Calibri" w:cs="Calibri"/>
-          <w:lang w:val="es-CL"/>
-        </w:rPr>
-        <w:t xml:space="preserve"> en BD</w:t>
-      </w:r>
-    </w:p>
-    <w:p>
-      <w:pPr>
-        <w:rPr>
-          <w:rFonts w:ascii="Calibri" w:eastAsia="Calibri" w:hAnsi="Calibri" w:cs="Calibri"/>
-          <w:lang w:val="es-CL"/>
-        </w:rPr>
-      </w:pPr>
-      <w:r>
-        <w:rPr>
-          <w:rFonts w:ascii="Calibri" w:eastAsia="Calibri" w:hAnsi="Calibri" w:cs="Calibri"/>
-          <w:lang w:val="es-CL"/>
-        </w:rPr>
-        <w:t>2: Error al obtener un nuevo MSISDN</w:t>
-      </w:r>
-    </w:p>
-    <w:p>
-      <w:pPr>
-        <w:rPr>
-          <w:rFonts w:ascii="Calibri" w:eastAsia="Calibri" w:hAnsi="Calibri" w:cs="Calibri"/>
-          <w:lang w:val="es-CL"/>
-        </w:rPr>
-      </w:pPr>
-      <w:r>
-        <w:rPr>
-          <w:rFonts w:ascii="Calibri" w:eastAsia="Calibri" w:hAnsi="Calibri" w:cs="Calibri"/>
-          <w:lang w:val="es-CL"/>
-        </w:rPr>
-        <w:t xml:space="preserve">3: </w:t>
-      </w:r>
-      <w:r>
-        <w:rPr>
-          <w:rFonts w:ascii="Calibri" w:eastAsia="Calibri" w:hAnsi="Calibri" w:cs="Calibri"/>
-          <w:lang w:val="es-CL"/>
-        </w:rPr>
-        <w:t>El MSISDN entregado es nulo o no tiene el largo adecuado</w:t>
-      </w:r>
-    </w:p>
-    <w:p>
-      <w:pPr>
-        <w:rPr>
-          <w:rFonts w:ascii="Calibri" w:eastAsia="Calibri" w:hAnsi="Calibri" w:cs="Calibri"/>
-          <w:lang w:val="es-CL"/>
-        </w:rPr>
-      </w:pPr>
-      <w:r>
-        <w:rPr>
-          <w:rFonts w:ascii="Calibri" w:eastAsia="Calibri" w:hAnsi="Calibri" w:cs="Calibri"/>
-          <w:lang w:val="es-CL"/>
-        </w:rPr>
-        <w:t xml:space="preserve">4: </w:t>
-      </w:r>
-      <w:r>
-        <w:rPr>
-          <w:rFonts w:ascii="Calibri" w:eastAsia="Calibri" w:hAnsi="Calibri" w:cs="Calibri"/>
-          <w:lang w:val="es-CL"/>
-        </w:rPr>
-        <w:t>No se encuentran los parámetros de provisión en BD para la PO ingresada</w:t>
-      </w:r>
-    </w:p>
-    <w:p>
-      <w:pPr>
-        <w:rPr>
-          <w:rFonts w:ascii="Calibri" w:eastAsia="Calibri" w:hAnsi="Calibri" w:cs="Calibri"/>
-          <w:lang w:val="es-CL"/>
-        </w:rPr>
-      </w:pPr>
-      <w:r>
-        <w:rPr>
-          <w:rFonts w:ascii="Calibri" w:eastAsia="Calibri" w:hAnsi="Calibri" w:cs="Calibri"/>
-          <w:lang w:val="es-CL"/>
-        </w:rPr>
-        <w:t xml:space="preserve">5: </w:t>
-      </w:r>
-      <w:r>
-        <w:rPr>
-          <w:rFonts w:ascii="Calibri" w:eastAsia="Calibri" w:hAnsi="Calibri" w:cs="Calibri"/>
-          <w:lang w:val="es-CL"/>
-        </w:rPr>
-        <w:t>No se encuentra el código de plan de CS para la PO ingresada en la configuración de OM</w:t>
-      </w:r>
-    </w:p>
-    <w:p>
-      <w:pPr>
-        <w:rPr>
-          <w:rFonts w:ascii="Calibri" w:eastAsia="Calibri" w:hAnsi="Calibri" w:cs="Calibri"/>
-          <w:lang w:val="es-CL"/>
-        </w:rPr>
-      </w:pPr>
-      <w:r>
-        <w:rPr>
-          <w:rFonts w:ascii="Calibri" w:eastAsia="Calibri" w:hAnsi="Calibri" w:cs="Calibri"/>
-          <w:lang w:val="es-CL"/>
-        </w:rPr>
-        <w:t xml:space="preserve">6: </w:t>
-      </w:r>
-      <w:r>
-        <w:rPr>
-          <w:rFonts w:ascii="Calibri" w:eastAsia="Calibri" w:hAnsi="Calibri" w:cs="Calibri"/>
-          <w:lang w:val="es-CL"/>
-        </w:rPr>
-        <w:t>No se encuentra el código de plan de BSCS para la PO ingresada en la configuración de OM</w:t>
-      </w:r>
-    </w:p>
-    <w:p>
-      <w:pPr>
-        <w:rPr>
-          <w:rFonts w:ascii="Calibri" w:eastAsia="Calibri" w:hAnsi="Calibri" w:cs="Calibri"/>
-          <w:lang w:val="es-CL"/>
-        </w:rPr>
-      </w:pPr>
-      <w:r>
-        <w:rPr>
-          <w:rFonts w:ascii="Calibri" w:eastAsia="Calibri" w:hAnsi="Calibri" w:cs="Calibri"/>
-          <w:lang w:val="es-CL"/>
-        </w:rPr>
-        <w:t xml:space="preserve">7: </w:t>
-      </w:r>
-      <w:r>
-        <w:rPr>
-          <w:rFonts w:ascii="Calibri" w:eastAsia="Calibri" w:hAnsi="Calibri" w:cs="Calibri"/>
-          <w:lang w:val="es-CL"/>
-        </w:rPr>
-        <w:t xml:space="preserve">No se encuentra el código de </w:t>
-      </w:r>
-      <w:proofErr w:type="spellStart"/>
-      <w:r>
-        <w:rPr>
-          <w:rFonts w:ascii="Calibri" w:eastAsia="Calibri" w:hAnsi="Calibri" w:cs="Calibri"/>
-          <w:lang w:val="es-CL"/>
-        </w:rPr>
-        <w:t>profile</w:t>
-      </w:r>
-      <w:proofErr w:type="spellEnd"/>
-      <w:r>
-        <w:rPr>
-          <w:rFonts w:ascii="Calibri" w:eastAsia="Calibri" w:hAnsi="Calibri" w:cs="Calibri"/>
-          <w:lang w:val="es-CL"/>
-        </w:rPr>
-        <w:t xml:space="preserve"> de EMA para la PO ingresada en la configuración de OM</w:t>
-      </w:r>
-    </w:p>
-    <w:p>
-      <w:pPr>
-        <w:rPr>
-          <w:rFonts w:ascii="Calibri" w:eastAsia="Calibri" w:hAnsi="Calibri" w:cs="Calibri"/>
-          <w:lang w:val="es-CL"/>
-        </w:rPr>
-      </w:pPr>
-      <w:r>
-        <w:rPr>
-          <w:rFonts w:ascii="Calibri" w:eastAsia="Calibri" w:hAnsi="Calibri" w:cs="Calibri"/>
-          <w:lang w:val="es-CL"/>
-        </w:rPr>
-        <w:t>8</w:t>
-      </w:r>
-      <w:r>
-        <w:rPr>
-          <w:rFonts w:ascii="Calibri" w:eastAsia="Calibri" w:hAnsi="Calibri" w:cs="Calibri"/>
-          <w:lang w:val="es-CL"/>
-        </w:rPr>
-        <w:t xml:space="preserve">: </w:t>
-      </w:r>
-      <w:r>
-        <w:rPr>
-          <w:rFonts w:ascii="Calibri" w:eastAsia="Calibri" w:hAnsi="Calibri" w:cs="Calibri"/>
-          <w:lang w:val="es-CL"/>
-        </w:rPr>
-        <w:t>Error al grabar la Orden en BD</w:t>
-      </w:r>
-    </w:p>
-    <w:p>
-      <w:pPr>
-        <w:rPr>
-          <w:rFonts w:ascii="Calibri" w:eastAsia="Calibri" w:hAnsi="Calibri" w:cs="Calibri"/>
-          <w:lang w:val="es-CL"/>
-        </w:rPr>
-      </w:pPr>
-      <w:r>
-        <w:rPr>
-          <w:rFonts w:ascii="Calibri" w:eastAsia="Calibri" w:hAnsi="Calibri" w:cs="Calibri"/>
-          <w:lang w:val="es-CL"/>
-        </w:rPr>
-        <w:t xml:space="preserve">9: </w:t>
-      </w:r>
-      <w:r>
-        <w:rPr>
-          <w:rFonts w:ascii="Calibri" w:eastAsia="Calibri" w:hAnsi="Calibri" w:cs="Calibri"/>
-          <w:lang w:val="es-CL"/>
-        </w:rPr>
-        <w:t>Error al provisionar en CS.</w:t>
-      </w:r>
-    </w:p>
-    <w:p>
-      <w:pPr>
-        <w:rPr>
-          <w:rFonts w:ascii="Calibri" w:eastAsia="Calibri" w:hAnsi="Calibri" w:cs="Calibri"/>
-          <w:lang w:val="es-CL"/>
-        </w:rPr>
-      </w:pPr>
-      <w:r>
-        <w:rPr>
-          <w:rFonts w:ascii="Calibri" w:eastAsia="Calibri" w:hAnsi="Calibri" w:cs="Calibri"/>
-          <w:lang w:val="es-CL"/>
-        </w:rPr>
-        <w:t>10: Error al provisionar en BSCS</w:t>
-      </w:r>
-      <w:r>
-        <w:rPr>
-          <w:rFonts w:ascii="Calibri" w:eastAsia="Calibri" w:hAnsi="Calibri" w:cs="Calibri"/>
-          <w:lang w:val="es-CL"/>
-        </w:rPr>
-        <w:t>.</w:t>
-      </w:r>
-    </w:p>
-    <w:p>
-      <w:pPr>
-        <w:rPr>
-          <w:rFonts w:ascii="Calibri" w:eastAsia="Calibri" w:hAnsi="Calibri" w:cs="Calibri"/>
-          <w:lang w:val="es-CL"/>
-        </w:rPr>
-      </w:pPr>
-      <w:r>
-        <w:rPr>
-          <w:rFonts w:ascii="Calibri" w:eastAsia="Calibri" w:hAnsi="Calibri" w:cs="Calibri"/>
-          <w:lang w:val="es-CL"/>
-        </w:rPr>
-        <w:t xml:space="preserve">11: </w:t>
-      </w:r>
-      <w:r>
-        <w:rPr>
-          <w:rFonts w:ascii="Calibri" w:eastAsia="Calibri" w:hAnsi="Calibri" w:cs="Calibri"/>
-          <w:lang w:val="es-CL"/>
-        </w:rPr>
-        <w:t>Error al provisionar en EMA.</w:t>
-      </w:r>
-    </w:p>
-    <w:p>
-      <w:pPr>
-        <w:rPr>
-          <w:rFonts w:ascii="Calibri" w:eastAsia="Calibri" w:hAnsi="Calibri" w:cs="Calibri"/>
-          <w:lang w:val="es-CL"/>
-        </w:rPr>
-      </w:pPr>
-      <w:r>
-        <w:rPr>
-          <w:rFonts w:ascii="Calibri" w:eastAsia="Calibri" w:hAnsi="Calibri" w:cs="Calibri"/>
-          <w:lang w:val="es-CL"/>
-        </w:rPr>
-        <w:t xml:space="preserve">12: </w:t>
-      </w:r>
-      <w:r>
-        <w:rPr>
-          <w:rFonts w:ascii="Calibri" w:eastAsia="Calibri" w:hAnsi="Calibri" w:cs="Calibri"/>
-          <w:lang w:val="es-CL"/>
-        </w:rPr>
-        <w:t>No viene una PO Básica para provisionar</w:t>
-      </w:r>
-    </w:p>
-    <w:p>
-      <w:pPr>
-        <w:rPr>
-          <w:rFonts w:ascii="Calibri" w:eastAsia="Calibri" w:hAnsi="Calibri" w:cs="Calibri"/>
-          <w:lang w:val="es-CL"/>
-        </w:rPr>
-      </w:pPr>
     </w:p>
     <w:p>
       <w:pPr>
@@ -1846,6 +1882,7 @@
           <w:rFonts w:ascii="Calibri" w:eastAsia="Calibri" w:hAnsi="Calibri" w:cs="Calibri"/>
           <w:lang w:val="es-CL"/>
         </w:rPr>
+        <w:lastRenderedPageBreak/>
         <w:t>Permite consultar el estado de la Orden, retorna el estado de la provisión en cada sistema.</w:t>
       </w:r>
     </w:p>
@@ -1861,7 +1898,6 @@
         <w:rPr>
           <w:rFonts w:ascii="Calibri" w:eastAsia="Calibri" w:hAnsi="Calibri" w:cs="Calibri"/>
         </w:rPr>
-        <w:lastRenderedPageBreak/>
         <w:t>Parámetros</w:t>
       </w:r>
       <w:proofErr w:type="spellEnd"/>
@@ -2239,7 +2275,7 @@
           <v:rect id="rectole0000000003" o:spid="_x0000_i1027" style="width:449.25pt;height:129pt" o:ole="" o:preferrelative="t" stroked="f">
             <v:imagedata r:id="rId10" o:title=""/>
           </v:rect>
-          <o:OLEObject Type="Embed" ProgID="StaticMetafile" ShapeID="rectole0000000003" DrawAspect="Content" ObjectID="_1550324594" r:id="rId11"/>
+          <o:OLEObject Type="Embed" ProgID="StaticMetafile" ShapeID="rectole0000000003" DrawAspect="Content" ObjectID="_1550479374" r:id="rId11"/>
         </w:object>
       </w:r>
     </w:p>
@@ -2289,7 +2325,7 @@
           <v:rect id="rectole0000000004" o:spid="_x0000_i1028" style="width:300.75pt;height:167.25pt" o:ole="" o:preferrelative="t" stroked="f">
             <v:imagedata r:id="rId12" o:title=""/>
           </v:rect>
-          <o:OLEObject Type="Embed" ProgID="StaticMetafile" ShapeID="rectole0000000004" DrawAspect="Content" ObjectID="_1550324595" r:id="rId13"/>
+          <o:OLEObject Type="Embed" ProgID="StaticMetafile" ShapeID="rectole0000000004" DrawAspect="Content" ObjectID="_1550479375" r:id="rId13"/>
         </w:object>
       </w:r>
     </w:p>
@@ -2352,7 +2388,7 @@
           <v:rect id="rectole0000000005" o:spid="_x0000_i1029" style="width:301.5pt;height:152.25pt" o:ole="" o:preferrelative="t" stroked="f">
             <v:imagedata r:id="rId14" o:title=""/>
           </v:rect>
-          <o:OLEObject Type="Embed" ProgID="StaticMetafile" ShapeID="rectole0000000005" DrawAspect="Content" ObjectID="_1550324596" r:id="rId15"/>
+          <o:OLEObject Type="Embed" ProgID="StaticMetafile" ShapeID="rectole0000000005" DrawAspect="Content" ObjectID="_1550479376" r:id="rId15"/>
         </w:object>
       </w:r>
     </w:p>

</xml_diff>